<commit_message>
Gliderung aktualisert, muss in Word ja explizit angeklickt werden :-)
</commit_message>
<xml_diff>
--- a/01_Projektmanagement/Abschlussbericht/Projektbericht_Mohne_090618_Chris.docx
+++ b/01_Projektmanagement/Abschlussbericht/Projektbericht_Mohne_090618_Chris.docx
@@ -423,6 +423,8 @@
             <w:t>Table of Contents</w:t>
           </w:r>
         </w:p>
+        <w:bookmarkStart w:id="0" w:name="_GoBack"/>
+        <w:bookmarkEnd w:id="0"/>
         <w:p>
           <w:pPr>
             <w:pStyle w:val="Verzeichnis1"/>
@@ -434,6 +436,8 @@
               <w:bCs w:val="0"/>
               <w:noProof/>
               <w:color w:val="auto"/>
+              <w:sz w:val="22"/>
+              <w:szCs w:val="22"/>
             </w:rPr>
           </w:pPr>
           <w:r>
@@ -445,7 +449,7 @@
           <w:r>
             <w:fldChar w:fldCharType="separate"/>
           </w:r>
-          <w:hyperlink w:anchor="_Toc516353979" w:history="1">
+          <w:hyperlink w:anchor="_Toc516389708" w:history="1">
             <w:r>
               <w:rPr>
                 <w:rStyle w:val="Hyperlink"/>
@@ -472,7 +476,7 @@
                 <w:noProof/>
                 <w:webHidden/>
               </w:rPr>
-              <w:instrText xml:space="preserve"> PAGEREF _Toc516353979 \h </w:instrText>
+              <w:instrText xml:space="preserve"> PAGEREF _Toc516389708 \h </w:instrText>
             </w:r>
             <w:r>
               <w:rPr>
@@ -514,15 +518,17 @@
               <w:bCs w:val="0"/>
               <w:noProof/>
               <w:color w:val="auto"/>
+              <w:sz w:val="22"/>
+              <w:szCs w:val="22"/>
             </w:rPr>
           </w:pPr>
-          <w:hyperlink w:anchor="_Toc516353980" w:history="1">
+          <w:hyperlink w:anchor="_Toc516389709" w:history="1">
             <w:r>
               <w:rPr>
                 <w:rStyle w:val="Hyperlink"/>
                 <w:noProof/>
               </w:rPr>
-              <w:t>Es konnten keine Einträge für ein Abbildungsverzeichnis gefunden werden.</w:t>
+              <w:t>List of Tables</w:t>
             </w:r>
             <w:r>
               <w:rPr>
@@ -543,7 +549,7 @@
                 <w:noProof/>
                 <w:webHidden/>
               </w:rPr>
-              <w:instrText xml:space="preserve"> PAGEREF _Toc516353980 \h </w:instrText>
+              <w:instrText xml:space="preserve"> PAGEREF _Toc516389709 \h </w:instrText>
             </w:r>
             <w:r>
               <w:rPr>
@@ -563,7 +569,7 @@
                 <w:noProof/>
                 <w:webHidden/>
               </w:rPr>
-              <w:t>IV</w:t>
+              <w:t>V</w:t>
             </w:r>
             <w:r>
               <w:rPr>
@@ -585,15 +591,17 @@
               <w:bCs w:val="0"/>
               <w:noProof/>
               <w:color w:val="auto"/>
+              <w:sz w:val="22"/>
+              <w:szCs w:val="22"/>
             </w:rPr>
           </w:pPr>
-          <w:hyperlink w:anchor="_Toc516353981" w:history="1">
+          <w:hyperlink w:anchor="_Toc516389710" w:history="1">
             <w:r>
               <w:rPr>
                 <w:rStyle w:val="Hyperlink"/>
                 <w:noProof/>
               </w:rPr>
-              <w:t>List of Tables</w:t>
+              <w:t>List of Abbreviation</w:t>
             </w:r>
             <w:r>
               <w:rPr>
@@ -614,7 +622,7 @@
                 <w:noProof/>
                 <w:webHidden/>
               </w:rPr>
-              <w:instrText xml:space="preserve"> PAGEREF _Toc516353981 \h </w:instrText>
+              <w:instrText xml:space="preserve"> PAGEREF _Toc516389710 \h </w:instrText>
             </w:r>
             <w:r>
               <w:rPr>
@@ -634,7 +642,7 @@
                 <w:noProof/>
                 <w:webHidden/>
               </w:rPr>
-              <w:t>V</w:t>
+              <w:t>VI</w:t>
             </w:r>
             <w:r>
               <w:rPr>
@@ -656,15 +664,17 @@
               <w:bCs w:val="0"/>
               <w:noProof/>
               <w:color w:val="auto"/>
+              <w:sz w:val="22"/>
+              <w:szCs w:val="22"/>
             </w:rPr>
           </w:pPr>
-          <w:hyperlink w:anchor="_Toc516353982" w:history="1">
+          <w:hyperlink w:anchor="_Toc516389711" w:history="1">
             <w:r>
               <w:rPr>
                 <w:rStyle w:val="Hyperlink"/>
                 <w:noProof/>
               </w:rPr>
-              <w:t>List of Abbreviation</w:t>
+              <w:t>Kurzfassung</w:t>
             </w:r>
             <w:r>
               <w:rPr>
@@ -685,7 +695,7 @@
                 <w:noProof/>
                 <w:webHidden/>
               </w:rPr>
-              <w:instrText xml:space="preserve"> PAGEREF _Toc516353982 \h </w:instrText>
+              <w:instrText xml:space="preserve"> PAGEREF _Toc516389711 \h </w:instrText>
             </w:r>
             <w:r>
               <w:rPr>
@@ -705,7 +715,7 @@
                 <w:noProof/>
                 <w:webHidden/>
               </w:rPr>
-              <w:t>VI</w:t>
+              <w:t>IX</w:t>
             </w:r>
             <w:r>
               <w:rPr>
@@ -727,15 +737,17 @@
               <w:bCs w:val="0"/>
               <w:noProof/>
               <w:color w:val="auto"/>
+              <w:sz w:val="22"/>
+              <w:szCs w:val="22"/>
             </w:rPr>
           </w:pPr>
-          <w:hyperlink w:anchor="_Toc516353983" w:history="1">
+          <w:hyperlink w:anchor="_Toc516389712" w:history="1">
             <w:r>
               <w:rPr>
                 <w:rStyle w:val="Hyperlink"/>
                 <w:noProof/>
               </w:rPr>
-              <w:t>Kurzfassung</w:t>
+              <w:t>Abstract</w:t>
             </w:r>
             <w:r>
               <w:rPr>
@@ -756,7 +768,7 @@
                 <w:noProof/>
                 <w:webHidden/>
               </w:rPr>
-              <w:instrText xml:space="preserve"> PAGEREF _Toc516353983 \h </w:instrText>
+              <w:instrText xml:space="preserve"> PAGEREF _Toc516389712 \h </w:instrText>
             </w:r>
             <w:r>
               <w:rPr>
@@ -776,78 +788,7 @@
                 <w:noProof/>
                 <w:webHidden/>
               </w:rPr>
-              <w:t>VII</w:t>
-            </w:r>
-            <w:r>
-              <w:rPr>
-                <w:noProof/>
-                <w:webHidden/>
-              </w:rPr>
-              <w:fldChar w:fldCharType="end"/>
-            </w:r>
-          </w:hyperlink>
-        </w:p>
-        <w:p>
-          <w:pPr>
-            <w:pStyle w:val="Verzeichnis1"/>
-            <w:tabs>
-              <w:tab w:val="right" w:leader="dot" w:pos="8210"/>
-            </w:tabs>
-            <w:rPr>
-              <w:rFonts w:asciiTheme="minorHAnsi" w:eastAsiaTheme="minorEastAsia" w:hAnsiTheme="minorHAnsi" w:cstheme="minorBidi"/>
-              <w:bCs w:val="0"/>
-              <w:noProof/>
-              <w:color w:val="auto"/>
-            </w:rPr>
-          </w:pPr>
-          <w:hyperlink w:anchor="_Toc516353984" w:history="1">
-            <w:r>
-              <w:rPr>
-                <w:rStyle w:val="Hyperlink"/>
-                <w:noProof/>
-              </w:rPr>
-              <w:t>Abstract</w:t>
-            </w:r>
-            <w:r>
-              <w:rPr>
-                <w:noProof/>
-                <w:webHidden/>
-              </w:rPr>
-              <w:tab/>
-            </w:r>
-            <w:r>
-              <w:rPr>
-                <w:noProof/>
-                <w:webHidden/>
-              </w:rPr>
-              <w:fldChar w:fldCharType="begin"/>
-            </w:r>
-            <w:r>
-              <w:rPr>
-                <w:noProof/>
-                <w:webHidden/>
-              </w:rPr>
-              <w:instrText xml:space="preserve"> PAGEREF _Toc516353984 \h </w:instrText>
-            </w:r>
-            <w:r>
-              <w:rPr>
-                <w:noProof/>
-                <w:webHidden/>
-              </w:rPr>
-            </w:r>
-            <w:r>
-              <w:rPr>
-                <w:noProof/>
-                <w:webHidden/>
-              </w:rPr>
-              <w:fldChar w:fldCharType="separate"/>
-            </w:r>
-            <w:r>
-              <w:rPr>
-                <w:noProof/>
-                <w:webHidden/>
-              </w:rPr>
-              <w:t>VIII</w:t>
+              <w:t>X</w:t>
             </w:r>
             <w:r>
               <w:rPr>
@@ -870,9 +811,11 @@
               <w:bCs w:val="0"/>
               <w:noProof/>
               <w:color w:val="auto"/>
+              <w:sz w:val="22"/>
+              <w:szCs w:val="22"/>
             </w:rPr>
           </w:pPr>
-          <w:hyperlink w:anchor="_Toc516353985" w:history="1">
+          <w:hyperlink w:anchor="_Toc516389713" w:history="1">
             <w:r>
               <w:rPr>
                 <w:rStyle w:val="Hyperlink"/>
@@ -886,6 +829,8 @@
                 <w:bCs w:val="0"/>
                 <w:noProof/>
                 <w:color w:val="auto"/>
+                <w:sz w:val="22"/>
+                <w:szCs w:val="22"/>
               </w:rPr>
               <w:tab/>
             </w:r>
@@ -915,7 +860,7 @@
                 <w:noProof/>
                 <w:webHidden/>
               </w:rPr>
-              <w:instrText xml:space="preserve"> PAGEREF _Toc516353985 \h </w:instrText>
+              <w:instrText xml:space="preserve"> PAGEREF _Toc516389713 \h </w:instrText>
             </w:r>
             <w:r>
               <w:rPr>
@@ -935,7 +880,7 @@
                 <w:noProof/>
                 <w:webHidden/>
               </w:rPr>
-              <w:t>35</w:t>
+              <w:t>9</w:t>
             </w:r>
             <w:r>
               <w:rPr>
@@ -956,10 +901,10 @@
             <w:rPr>
               <w:rFonts w:asciiTheme="minorHAnsi" w:eastAsiaTheme="minorEastAsia" w:hAnsiTheme="minorHAnsi" w:cstheme="minorBidi"/>
               <w:noProof/>
-              <w:szCs w:val="24"/>
+              <w:sz w:val="22"/>
             </w:rPr>
           </w:pPr>
-          <w:hyperlink w:anchor="_Toc516353986" w:history="1">
+          <w:hyperlink w:anchor="_Toc516389714" w:history="1">
             <w:r>
               <w:rPr>
                 <w:rStyle w:val="Hyperlink"/>
@@ -972,7 +917,7 @@
               <w:rPr>
                 <w:rFonts w:asciiTheme="minorHAnsi" w:eastAsiaTheme="minorEastAsia" w:hAnsiTheme="minorHAnsi" w:cstheme="minorBidi"/>
                 <w:noProof/>
-                <w:szCs w:val="24"/>
+                <w:sz w:val="22"/>
               </w:rPr>
               <w:tab/>
             </w:r>
@@ -1003,7 +948,7 @@
                 <w:noProof/>
                 <w:webHidden/>
               </w:rPr>
-              <w:instrText xml:space="preserve"> PAGEREF _Toc516353986 \h </w:instrText>
+              <w:instrText xml:space="preserve"> PAGEREF _Toc516389714 \h </w:instrText>
             </w:r>
             <w:r>
               <w:rPr>
@@ -1023,7 +968,7 @@
                 <w:noProof/>
                 <w:webHidden/>
               </w:rPr>
-              <w:t>35</w:t>
+              <w:t>9</w:t>
             </w:r>
             <w:r>
               <w:rPr>
@@ -1038,17 +983,17 @@
           <w:pPr>
             <w:pStyle w:val="Verzeichnis3"/>
             <w:tabs>
-              <w:tab w:val="left" w:pos="1200"/>
+              <w:tab w:val="left" w:pos="960"/>
               <w:tab w:val="right" w:leader="dot" w:pos="8210"/>
             </w:tabs>
             <w:rPr>
               <w:rFonts w:asciiTheme="minorHAnsi" w:eastAsiaTheme="minorEastAsia" w:hAnsiTheme="minorHAnsi" w:cstheme="minorBidi"/>
               <w:iCs w:val="0"/>
               <w:noProof/>
-              <w:szCs w:val="24"/>
+              <w:sz w:val="22"/>
             </w:rPr>
           </w:pPr>
-          <w:hyperlink w:anchor="_Toc516353987" w:history="1">
+          <w:hyperlink w:anchor="_Toc516389715" w:history="1">
             <w:r>
               <w:rPr>
                 <w:rStyle w:val="Hyperlink"/>
@@ -1062,7 +1007,7 @@
                 <w:rFonts w:asciiTheme="minorHAnsi" w:eastAsiaTheme="minorEastAsia" w:hAnsiTheme="minorHAnsi" w:cstheme="minorBidi"/>
                 <w:iCs w:val="0"/>
                 <w:noProof/>
-                <w:szCs w:val="24"/>
+                <w:sz w:val="22"/>
               </w:rPr>
               <w:tab/>
             </w:r>
@@ -1093,7 +1038,7 @@
                 <w:noProof/>
                 <w:webHidden/>
               </w:rPr>
-              <w:instrText xml:space="preserve"> PAGEREF _Toc516353987 \h </w:instrText>
+              <w:instrText xml:space="preserve"> PAGEREF _Toc516389715 \h </w:instrText>
             </w:r>
             <w:r>
               <w:rPr>
@@ -1113,7 +1058,7 @@
                 <w:noProof/>
                 <w:webHidden/>
               </w:rPr>
-              <w:t>36</w:t>
+              <w:t>10</w:t>
             </w:r>
             <w:r>
               <w:rPr>
@@ -1128,17 +1073,17 @@
           <w:pPr>
             <w:pStyle w:val="Verzeichnis3"/>
             <w:tabs>
-              <w:tab w:val="left" w:pos="1200"/>
+              <w:tab w:val="left" w:pos="960"/>
               <w:tab w:val="right" w:leader="dot" w:pos="8210"/>
             </w:tabs>
             <w:rPr>
               <w:rFonts w:asciiTheme="minorHAnsi" w:eastAsiaTheme="minorEastAsia" w:hAnsiTheme="minorHAnsi" w:cstheme="minorBidi"/>
               <w:iCs w:val="0"/>
               <w:noProof/>
-              <w:szCs w:val="24"/>
+              <w:sz w:val="22"/>
             </w:rPr>
           </w:pPr>
-          <w:hyperlink w:anchor="_Toc516353988" w:history="1">
+          <w:hyperlink w:anchor="_Toc516389716" w:history="1">
             <w:r>
               <w:rPr>
                 <w:rStyle w:val="Hyperlink"/>
@@ -1152,7 +1097,7 @@
                 <w:rFonts w:asciiTheme="minorHAnsi" w:eastAsiaTheme="minorEastAsia" w:hAnsiTheme="minorHAnsi" w:cstheme="minorBidi"/>
                 <w:iCs w:val="0"/>
                 <w:noProof/>
-                <w:szCs w:val="24"/>
+                <w:sz w:val="22"/>
               </w:rPr>
               <w:tab/>
             </w:r>
@@ -1183,7 +1128,7 @@
                 <w:noProof/>
                 <w:webHidden/>
               </w:rPr>
-              <w:instrText xml:space="preserve"> PAGEREF _Toc516353988 \h </w:instrText>
+              <w:instrText xml:space="preserve"> PAGEREF _Toc516389716 \h </w:instrText>
             </w:r>
             <w:r>
               <w:rPr>
@@ -1203,7 +1148,7 @@
                 <w:noProof/>
                 <w:webHidden/>
               </w:rPr>
-              <w:t>37</w:t>
+              <w:t>11</w:t>
             </w:r>
             <w:r>
               <w:rPr>
@@ -1224,10 +1169,10 @@
             <w:rPr>
               <w:rFonts w:asciiTheme="minorHAnsi" w:eastAsiaTheme="minorEastAsia" w:hAnsiTheme="minorHAnsi" w:cstheme="minorBidi"/>
               <w:noProof/>
-              <w:szCs w:val="24"/>
+              <w:sz w:val="22"/>
             </w:rPr>
           </w:pPr>
-          <w:hyperlink w:anchor="_Toc516353989" w:history="1">
+          <w:hyperlink w:anchor="_Toc516389717" w:history="1">
             <w:r>
               <w:rPr>
                 <w:rStyle w:val="Hyperlink"/>
@@ -1240,7 +1185,7 @@
               <w:rPr>
                 <w:rFonts w:asciiTheme="minorHAnsi" w:eastAsiaTheme="minorEastAsia" w:hAnsiTheme="minorHAnsi" w:cstheme="minorBidi"/>
                 <w:noProof/>
-                <w:szCs w:val="24"/>
+                <w:sz w:val="22"/>
               </w:rPr>
               <w:tab/>
             </w:r>
@@ -1271,7 +1216,7 @@
                 <w:noProof/>
                 <w:webHidden/>
               </w:rPr>
-              <w:instrText xml:space="preserve"> PAGEREF _Toc516353989 \h </w:instrText>
+              <w:instrText xml:space="preserve"> PAGEREF _Toc516389717 \h </w:instrText>
             </w:r>
             <w:r>
               <w:rPr>
@@ -1291,7 +1236,7 @@
                 <w:noProof/>
                 <w:webHidden/>
               </w:rPr>
-              <w:t>38</w:t>
+              <w:t>13</w:t>
             </w:r>
             <w:r>
               <w:rPr>
@@ -1306,21 +1251,20 @@
           <w:pPr>
             <w:pStyle w:val="Verzeichnis3"/>
             <w:tabs>
-              <w:tab w:val="left" w:pos="1200"/>
+              <w:tab w:val="left" w:pos="960"/>
               <w:tab w:val="right" w:leader="dot" w:pos="8210"/>
             </w:tabs>
             <w:rPr>
               <w:rFonts w:asciiTheme="minorHAnsi" w:eastAsiaTheme="minorEastAsia" w:hAnsiTheme="minorHAnsi" w:cstheme="minorBidi"/>
               <w:iCs w:val="0"/>
               <w:noProof/>
-              <w:szCs w:val="24"/>
+              <w:sz w:val="22"/>
             </w:rPr>
           </w:pPr>
-          <w:hyperlink w:anchor="_Toc516353990" w:history="1">
+          <w:hyperlink w:anchor="_Toc516389718" w:history="1">
             <w:r>
               <w:rPr>
                 <w:rStyle w:val="Hyperlink"/>
-                <w:smallCaps/>
                 <w:noProof/>
               </w:rPr>
               <w:t>1.2.1</w:t>
@@ -1330,17 +1274,16 @@
                 <w:rFonts w:asciiTheme="minorHAnsi" w:eastAsiaTheme="minorEastAsia" w:hAnsiTheme="minorHAnsi" w:cstheme="minorBidi"/>
                 <w:iCs w:val="0"/>
                 <w:noProof/>
-                <w:szCs w:val="24"/>
+                <w:sz w:val="22"/>
               </w:rPr>
               <w:tab/>
             </w:r>
             <w:r>
               <w:rPr>
                 <w:rStyle w:val="Hyperlink"/>
-                <w:smallCaps/>
-                <w:noProof/>
-              </w:rPr>
-              <w:t>Elektronik</w:t>
+                <w:noProof/>
+              </w:rPr>
+              <w:t>CAD als Unterstützung für die Fertigung und Designentwicklung</w:t>
             </w:r>
             <w:r>
               <w:rPr>
@@ -1361,7 +1304,7 @@
                 <w:noProof/>
                 <w:webHidden/>
               </w:rPr>
-              <w:instrText xml:space="preserve"> PAGEREF _Toc516353990 \h </w:instrText>
+              <w:instrText xml:space="preserve"> PAGEREF _Toc516389718 \h </w:instrText>
             </w:r>
             <w:r>
               <w:rPr>
@@ -1381,7 +1324,7 @@
                 <w:noProof/>
                 <w:webHidden/>
               </w:rPr>
-              <w:t>38</w:t>
+              <w:t>13</w:t>
             </w:r>
             <w:r>
               <w:rPr>
@@ -1396,23 +1339,22 @@
           <w:pPr>
             <w:pStyle w:val="Verzeichnis3"/>
             <w:tabs>
-              <w:tab w:val="left" w:pos="1200"/>
+              <w:tab w:val="left" w:pos="960"/>
               <w:tab w:val="right" w:leader="dot" w:pos="8210"/>
             </w:tabs>
             <w:rPr>
               <w:rFonts w:asciiTheme="minorHAnsi" w:eastAsiaTheme="minorEastAsia" w:hAnsiTheme="minorHAnsi" w:cstheme="minorBidi"/>
               <w:iCs w:val="0"/>
               <w:noProof/>
-              <w:szCs w:val="24"/>
+              <w:sz w:val="22"/>
             </w:rPr>
           </w:pPr>
-          <w:hyperlink w:anchor="_Toc516353991" w:history="1">
+          <w:hyperlink w:anchor="_Toc516389719" w:history="1">
             <w:r>
               <w:rPr>
                 <w:rStyle w:val="Hyperlink"/>
                 <w:smallCaps/>
                 <w:noProof/>
-                <w:lang w:eastAsia="de-AT"/>
               </w:rPr>
               <w:t>1.2.2</w:t>
             </w:r>
@@ -1421,7 +1363,7 @@
                 <w:rFonts w:asciiTheme="minorHAnsi" w:eastAsiaTheme="minorEastAsia" w:hAnsiTheme="minorHAnsi" w:cstheme="minorBidi"/>
                 <w:iCs w:val="0"/>
                 <w:noProof/>
-                <w:szCs w:val="24"/>
+                <w:sz w:val="22"/>
               </w:rPr>
               <w:tab/>
             </w:r>
@@ -1431,7 +1373,7 @@
                 <w:smallCaps/>
                 <w:noProof/>
               </w:rPr>
-              <w:t>Software</w:t>
+              <w:t>Elektronik</w:t>
             </w:r>
             <w:r>
               <w:rPr>
@@ -1452,7 +1394,7 @@
                 <w:noProof/>
                 <w:webHidden/>
               </w:rPr>
-              <w:instrText xml:space="preserve"> PAGEREF _Toc516353991 \h </w:instrText>
+              <w:instrText xml:space="preserve"> PAGEREF _Toc516389719 \h </w:instrText>
             </w:r>
             <w:r>
               <w:rPr>
@@ -1472,7 +1414,97 @@
                 <w:noProof/>
                 <w:webHidden/>
               </w:rPr>
-              <w:t>38</w:t>
+              <w:t>15</w:t>
+            </w:r>
+            <w:r>
+              <w:rPr>
+                <w:noProof/>
+                <w:webHidden/>
+              </w:rPr>
+              <w:fldChar w:fldCharType="end"/>
+            </w:r>
+          </w:hyperlink>
+        </w:p>
+        <w:p>
+          <w:pPr>
+            <w:pStyle w:val="Verzeichnis3"/>
+            <w:tabs>
+              <w:tab w:val="left" w:pos="960"/>
+              <w:tab w:val="right" w:leader="dot" w:pos="8210"/>
+            </w:tabs>
+            <w:rPr>
+              <w:rFonts w:asciiTheme="minorHAnsi" w:eastAsiaTheme="minorEastAsia" w:hAnsiTheme="minorHAnsi" w:cstheme="minorBidi"/>
+              <w:iCs w:val="0"/>
+              <w:noProof/>
+              <w:sz w:val="22"/>
+            </w:rPr>
+          </w:pPr>
+          <w:hyperlink w:anchor="_Toc516389720" w:history="1">
+            <w:r>
+              <w:rPr>
+                <w:rStyle w:val="Hyperlink"/>
+                <w:smallCaps/>
+                <w:noProof/>
+              </w:rPr>
+              <w:t>1.2.3</w:t>
+            </w:r>
+            <w:r>
+              <w:rPr>
+                <w:rFonts w:asciiTheme="minorHAnsi" w:eastAsiaTheme="minorEastAsia" w:hAnsiTheme="minorHAnsi" w:cstheme="minorBidi"/>
+                <w:iCs w:val="0"/>
+                <w:noProof/>
+                <w:sz w:val="22"/>
+              </w:rPr>
+              <w:tab/>
+            </w:r>
+            <w:r>
+              <w:rPr>
+                <w:rStyle w:val="Hyperlink"/>
+                <w:smallCaps/>
+                <w:noProof/>
+              </w:rPr>
+              <w:t>Kommunikation</w:t>
+            </w:r>
+            <w:r>
+              <w:rPr>
+                <w:noProof/>
+                <w:webHidden/>
+              </w:rPr>
+              <w:tab/>
+            </w:r>
+            <w:r>
+              <w:rPr>
+                <w:noProof/>
+                <w:webHidden/>
+              </w:rPr>
+              <w:fldChar w:fldCharType="begin"/>
+            </w:r>
+            <w:r>
+              <w:rPr>
+                <w:noProof/>
+                <w:webHidden/>
+              </w:rPr>
+              <w:instrText xml:space="preserve"> PAGEREF _Toc516389720 \h </w:instrText>
+            </w:r>
+            <w:r>
+              <w:rPr>
+                <w:noProof/>
+                <w:webHidden/>
+              </w:rPr>
+            </w:r>
+            <w:r>
+              <w:rPr>
+                <w:noProof/>
+                <w:webHidden/>
+              </w:rPr>
+              <w:fldChar w:fldCharType="separate"/>
+            </w:r>
+            <w:r>
+              <w:rPr>
+                <w:noProof/>
+                <w:webHidden/>
+              </w:rPr>
+              <w:t>16</w:t>
             </w:r>
             <w:r>
               <w:rPr>
@@ -1495,9 +1527,11 @@
               <w:bCs w:val="0"/>
               <w:noProof/>
               <w:color w:val="auto"/>
+              <w:sz w:val="22"/>
+              <w:szCs w:val="22"/>
             </w:rPr>
           </w:pPr>
-          <w:hyperlink w:anchor="_Toc516353992" w:history="1">
+          <w:hyperlink w:anchor="_Toc516389721" w:history="1">
             <w:r>
               <w:rPr>
                 <w:rStyle w:val="Hyperlink"/>
@@ -1511,6 +1545,8 @@
                 <w:bCs w:val="0"/>
                 <w:noProof/>
                 <w:color w:val="auto"/>
+                <w:sz w:val="22"/>
+                <w:szCs w:val="22"/>
               </w:rPr>
               <w:tab/>
             </w:r>
@@ -1540,7 +1576,7 @@
                 <w:noProof/>
                 <w:webHidden/>
               </w:rPr>
-              <w:instrText xml:space="preserve"> PAGEREF _Toc516353992 \h </w:instrText>
+              <w:instrText xml:space="preserve"> PAGEREF _Toc516389721 \h </w:instrText>
             </w:r>
             <w:r>
               <w:rPr>
@@ -1560,7 +1596,7 @@
                 <w:noProof/>
                 <w:webHidden/>
               </w:rPr>
-              <w:t>38</w:t>
+              <w:t>17</w:t>
             </w:r>
             <w:r>
               <w:rPr>
@@ -1581,10 +1617,10 @@
             <w:rPr>
               <w:rFonts w:asciiTheme="minorHAnsi" w:eastAsiaTheme="minorEastAsia" w:hAnsiTheme="minorHAnsi" w:cstheme="minorBidi"/>
               <w:noProof/>
-              <w:szCs w:val="24"/>
+              <w:sz w:val="22"/>
             </w:rPr>
           </w:pPr>
-          <w:hyperlink w:anchor="_Toc516353993" w:history="1">
+          <w:hyperlink w:anchor="_Toc516389722" w:history="1">
             <w:r>
               <w:rPr>
                 <w:rStyle w:val="Hyperlink"/>
@@ -1597,7 +1633,7 @@
               <w:rPr>
                 <w:rFonts w:asciiTheme="minorHAnsi" w:eastAsiaTheme="minorEastAsia" w:hAnsiTheme="minorHAnsi" w:cstheme="minorBidi"/>
                 <w:noProof/>
-                <w:szCs w:val="24"/>
+                <w:sz w:val="22"/>
               </w:rPr>
               <w:tab/>
             </w:r>
@@ -1628,7 +1664,7 @@
                 <w:noProof/>
                 <w:webHidden/>
               </w:rPr>
-              <w:instrText xml:space="preserve"> PAGEREF _Toc516353993 \h </w:instrText>
+              <w:instrText xml:space="preserve"> PAGEREF _Toc516389722 \h </w:instrText>
             </w:r>
             <w:r>
               <w:rPr>
@@ -1648,7 +1684,7 @@
                 <w:noProof/>
                 <w:webHidden/>
               </w:rPr>
-              <w:t>38</w:t>
+              <w:t>17</w:t>
             </w:r>
             <w:r>
               <w:rPr>
@@ -1663,17 +1699,17 @@
           <w:pPr>
             <w:pStyle w:val="Verzeichnis3"/>
             <w:tabs>
-              <w:tab w:val="left" w:pos="1200"/>
+              <w:tab w:val="left" w:pos="960"/>
               <w:tab w:val="right" w:leader="dot" w:pos="8210"/>
             </w:tabs>
             <w:rPr>
               <w:rFonts w:asciiTheme="minorHAnsi" w:eastAsiaTheme="minorEastAsia" w:hAnsiTheme="minorHAnsi" w:cstheme="minorBidi"/>
               <w:iCs w:val="0"/>
               <w:noProof/>
-              <w:szCs w:val="24"/>
+              <w:sz w:val="22"/>
             </w:rPr>
           </w:pPr>
-          <w:hyperlink w:anchor="_Toc516353994" w:history="1">
+          <w:hyperlink w:anchor="_Toc516389723" w:history="1">
             <w:r>
               <w:rPr>
                 <w:rStyle w:val="Hyperlink"/>
@@ -1686,7 +1722,7 @@
                 <w:rFonts w:asciiTheme="minorHAnsi" w:eastAsiaTheme="minorEastAsia" w:hAnsiTheme="minorHAnsi" w:cstheme="minorBidi"/>
                 <w:iCs w:val="0"/>
                 <w:noProof/>
-                <w:szCs w:val="24"/>
+                <w:sz w:val="22"/>
               </w:rPr>
               <w:tab/>
             </w:r>
@@ -1717,7 +1753,7 @@
                 <w:noProof/>
                 <w:webHidden/>
               </w:rPr>
-              <w:instrText xml:space="preserve"> PAGEREF _Toc516353994 \h </w:instrText>
+              <w:instrText xml:space="preserve"> PAGEREF _Toc516389723 \h </w:instrText>
             </w:r>
             <w:r>
               <w:rPr>
@@ -1737,7 +1773,7 @@
                 <w:noProof/>
                 <w:webHidden/>
               </w:rPr>
-              <w:t>39</w:t>
+              <w:t>17</w:t>
             </w:r>
             <w:r>
               <w:rPr>
@@ -1752,17 +1788,17 @@
           <w:pPr>
             <w:pStyle w:val="Verzeichnis3"/>
             <w:tabs>
-              <w:tab w:val="left" w:pos="1200"/>
+              <w:tab w:val="left" w:pos="960"/>
               <w:tab w:val="right" w:leader="dot" w:pos="8210"/>
             </w:tabs>
             <w:rPr>
               <w:rFonts w:asciiTheme="minorHAnsi" w:eastAsiaTheme="minorEastAsia" w:hAnsiTheme="minorHAnsi" w:cstheme="minorBidi"/>
               <w:iCs w:val="0"/>
               <w:noProof/>
-              <w:szCs w:val="24"/>
+              <w:sz w:val="22"/>
             </w:rPr>
           </w:pPr>
-          <w:hyperlink w:anchor="_Toc516353995" w:history="1">
+          <w:hyperlink w:anchor="_Toc516389724" w:history="1">
             <w:r>
               <w:rPr>
                 <w:rStyle w:val="Hyperlink"/>
@@ -1776,7 +1812,7 @@
                 <w:rFonts w:asciiTheme="minorHAnsi" w:eastAsiaTheme="minorEastAsia" w:hAnsiTheme="minorHAnsi" w:cstheme="minorBidi"/>
                 <w:iCs w:val="0"/>
                 <w:noProof/>
-                <w:szCs w:val="24"/>
+                <w:sz w:val="22"/>
               </w:rPr>
               <w:tab/>
             </w:r>
@@ -1807,7 +1843,7 @@
                 <w:noProof/>
                 <w:webHidden/>
               </w:rPr>
-              <w:instrText xml:space="preserve"> PAGEREF _Toc516353995 \h </w:instrText>
+              <w:instrText xml:space="preserve"> PAGEREF _Toc516389724 \h </w:instrText>
             </w:r>
             <w:r>
               <w:rPr>
@@ -1827,7 +1863,7 @@
                 <w:noProof/>
                 <w:webHidden/>
               </w:rPr>
-              <w:t>40</w:t>
+              <w:t>18</w:t>
             </w:r>
             <w:r>
               <w:rPr>
@@ -1842,17 +1878,17 @@
           <w:pPr>
             <w:pStyle w:val="Verzeichnis3"/>
             <w:tabs>
-              <w:tab w:val="left" w:pos="1200"/>
+              <w:tab w:val="left" w:pos="960"/>
               <w:tab w:val="right" w:leader="dot" w:pos="8210"/>
             </w:tabs>
             <w:rPr>
               <w:rFonts w:asciiTheme="minorHAnsi" w:eastAsiaTheme="minorEastAsia" w:hAnsiTheme="minorHAnsi" w:cstheme="minorBidi"/>
               <w:iCs w:val="0"/>
               <w:noProof/>
-              <w:szCs w:val="24"/>
+              <w:sz w:val="22"/>
             </w:rPr>
           </w:pPr>
-          <w:hyperlink w:anchor="_Toc516353996" w:history="1">
+          <w:hyperlink w:anchor="_Toc516389725" w:history="1">
             <w:r>
               <w:rPr>
                 <w:rStyle w:val="Hyperlink"/>
@@ -1865,7 +1901,7 @@
                 <w:rFonts w:asciiTheme="minorHAnsi" w:eastAsiaTheme="minorEastAsia" w:hAnsiTheme="minorHAnsi" w:cstheme="minorBidi"/>
                 <w:iCs w:val="0"/>
                 <w:noProof/>
-                <w:szCs w:val="24"/>
+                <w:sz w:val="22"/>
               </w:rPr>
               <w:tab/>
             </w:r>
@@ -1903,7 +1939,7 @@
                 <w:noProof/>
                 <w:webHidden/>
               </w:rPr>
-              <w:instrText xml:space="preserve"> PAGEREF _Toc516353996 \h </w:instrText>
+              <w:instrText xml:space="preserve"> PAGEREF _Toc516389725 \h </w:instrText>
             </w:r>
             <w:r>
               <w:rPr>
@@ -1923,7 +1959,7 @@
                 <w:noProof/>
                 <w:webHidden/>
               </w:rPr>
-              <w:t>40</w:t>
+              <w:t>19</w:t>
             </w:r>
             <w:r>
               <w:rPr>
@@ -1938,17 +1974,17 @@
           <w:pPr>
             <w:pStyle w:val="Verzeichnis3"/>
             <w:tabs>
-              <w:tab w:val="left" w:pos="1200"/>
+              <w:tab w:val="left" w:pos="960"/>
               <w:tab w:val="right" w:leader="dot" w:pos="8210"/>
             </w:tabs>
             <w:rPr>
               <w:rFonts w:asciiTheme="minorHAnsi" w:eastAsiaTheme="minorEastAsia" w:hAnsiTheme="minorHAnsi" w:cstheme="minorBidi"/>
               <w:iCs w:val="0"/>
               <w:noProof/>
-              <w:szCs w:val="24"/>
+              <w:sz w:val="22"/>
             </w:rPr>
           </w:pPr>
-          <w:hyperlink w:anchor="_Toc516353997" w:history="1">
+          <w:hyperlink w:anchor="_Toc516389726" w:history="1">
             <w:r>
               <w:rPr>
                 <w:rStyle w:val="Hyperlink"/>
@@ -1961,7 +1997,7 @@
                 <w:rFonts w:asciiTheme="minorHAnsi" w:eastAsiaTheme="minorEastAsia" w:hAnsiTheme="minorHAnsi" w:cstheme="minorBidi"/>
                 <w:iCs w:val="0"/>
                 <w:noProof/>
-                <w:szCs w:val="24"/>
+                <w:sz w:val="22"/>
               </w:rPr>
               <w:tab/>
             </w:r>
@@ -1991,7 +2027,7 @@
                 <w:noProof/>
                 <w:webHidden/>
               </w:rPr>
-              <w:instrText xml:space="preserve"> PAGEREF _Toc516353997 \h </w:instrText>
+              <w:instrText xml:space="preserve"> PAGEREF _Toc516389726 \h </w:instrText>
             </w:r>
             <w:r>
               <w:rPr>
@@ -2011,7 +2047,7 @@
                 <w:noProof/>
                 <w:webHidden/>
               </w:rPr>
-              <w:t>41</w:t>
+              <w:t>19</w:t>
             </w:r>
             <w:r>
               <w:rPr>
@@ -2026,17 +2062,17 @@
           <w:pPr>
             <w:pStyle w:val="Verzeichnis3"/>
             <w:tabs>
-              <w:tab w:val="left" w:pos="1200"/>
+              <w:tab w:val="left" w:pos="960"/>
               <w:tab w:val="right" w:leader="dot" w:pos="8210"/>
             </w:tabs>
             <w:rPr>
               <w:rFonts w:asciiTheme="minorHAnsi" w:eastAsiaTheme="minorEastAsia" w:hAnsiTheme="minorHAnsi" w:cstheme="minorBidi"/>
               <w:iCs w:val="0"/>
               <w:noProof/>
-              <w:szCs w:val="24"/>
+              <w:sz w:val="22"/>
             </w:rPr>
           </w:pPr>
-          <w:hyperlink w:anchor="_Toc516353998" w:history="1">
+          <w:hyperlink w:anchor="_Toc516389727" w:history="1">
             <w:r>
               <w:rPr>
                 <w:rStyle w:val="Hyperlink"/>
@@ -2049,7 +2085,7 @@
                 <w:rFonts w:asciiTheme="minorHAnsi" w:eastAsiaTheme="minorEastAsia" w:hAnsiTheme="minorHAnsi" w:cstheme="minorBidi"/>
                 <w:iCs w:val="0"/>
                 <w:noProof/>
-                <w:szCs w:val="24"/>
+                <w:sz w:val="22"/>
               </w:rPr>
               <w:tab/>
             </w:r>
@@ -2079,7 +2115,7 @@
                 <w:noProof/>
                 <w:webHidden/>
               </w:rPr>
-              <w:instrText xml:space="preserve"> PAGEREF _Toc516353998 \h </w:instrText>
+              <w:instrText xml:space="preserve"> PAGEREF _Toc516389727 \h </w:instrText>
             </w:r>
             <w:r>
               <w:rPr>
@@ -2099,7 +2135,7 @@
                 <w:noProof/>
                 <w:webHidden/>
               </w:rPr>
-              <w:t>41</w:t>
+              <w:t>20</w:t>
             </w:r>
             <w:r>
               <w:rPr>
@@ -2114,17 +2150,17 @@
           <w:pPr>
             <w:pStyle w:val="Verzeichnis3"/>
             <w:tabs>
-              <w:tab w:val="left" w:pos="1200"/>
+              <w:tab w:val="left" w:pos="960"/>
               <w:tab w:val="right" w:leader="dot" w:pos="8210"/>
             </w:tabs>
             <w:rPr>
               <w:rFonts w:asciiTheme="minorHAnsi" w:eastAsiaTheme="minorEastAsia" w:hAnsiTheme="minorHAnsi" w:cstheme="minorBidi"/>
               <w:iCs w:val="0"/>
               <w:noProof/>
-              <w:szCs w:val="24"/>
+              <w:sz w:val="22"/>
             </w:rPr>
           </w:pPr>
-          <w:hyperlink w:anchor="_Toc516353999" w:history="1">
+          <w:hyperlink w:anchor="_Toc516389728" w:history="1">
             <w:r>
               <w:rPr>
                 <w:rStyle w:val="Hyperlink"/>
@@ -2137,7 +2173,7 @@
                 <w:rFonts w:asciiTheme="minorHAnsi" w:eastAsiaTheme="minorEastAsia" w:hAnsiTheme="minorHAnsi" w:cstheme="minorBidi"/>
                 <w:iCs w:val="0"/>
                 <w:noProof/>
-                <w:szCs w:val="24"/>
+                <w:sz w:val="22"/>
               </w:rPr>
               <w:tab/>
             </w:r>
@@ -2167,7 +2203,7 @@
                 <w:noProof/>
                 <w:webHidden/>
               </w:rPr>
-              <w:instrText xml:space="preserve"> PAGEREF _Toc516353999 \h </w:instrText>
+              <w:instrText xml:space="preserve"> PAGEREF _Toc516389728 \h </w:instrText>
             </w:r>
             <w:r>
               <w:rPr>
@@ -2187,7 +2223,7 @@
                 <w:noProof/>
                 <w:webHidden/>
               </w:rPr>
-              <w:t>43</w:t>
+              <w:t>22</w:t>
             </w:r>
             <w:r>
               <w:rPr>
@@ -2210,9 +2246,11 @@
               <w:bCs w:val="0"/>
               <w:noProof/>
               <w:color w:val="auto"/>
+              <w:sz w:val="22"/>
+              <w:szCs w:val="22"/>
             </w:rPr>
           </w:pPr>
-          <w:hyperlink w:anchor="_Toc516354000" w:history="1">
+          <w:hyperlink w:anchor="_Toc516389729" w:history="1">
             <w:r>
               <w:rPr>
                 <w:rStyle w:val="Hyperlink"/>
@@ -2226,6 +2264,8 @@
                 <w:bCs w:val="0"/>
                 <w:noProof/>
                 <w:color w:val="auto"/>
+                <w:sz w:val="22"/>
+                <w:szCs w:val="22"/>
               </w:rPr>
               <w:tab/>
             </w:r>
@@ -2255,7 +2295,7 @@
                 <w:noProof/>
                 <w:webHidden/>
               </w:rPr>
-              <w:instrText xml:space="preserve"> PAGEREF _Toc516354000 \h </w:instrText>
+              <w:instrText xml:space="preserve"> PAGEREF _Toc516389729 \h </w:instrText>
             </w:r>
             <w:r>
               <w:rPr>
@@ -2275,7 +2315,7 @@
                 <w:noProof/>
                 <w:webHidden/>
               </w:rPr>
-              <w:t>44</w:t>
+              <w:t>23</w:t>
             </w:r>
             <w:r>
               <w:rPr>
@@ -2296,10 +2336,10 @@
             <w:rPr>
               <w:rFonts w:asciiTheme="minorHAnsi" w:eastAsiaTheme="minorEastAsia" w:hAnsiTheme="minorHAnsi" w:cstheme="minorBidi"/>
               <w:noProof/>
-              <w:szCs w:val="24"/>
+              <w:sz w:val="22"/>
             </w:rPr>
           </w:pPr>
-          <w:hyperlink w:anchor="_Toc516354001" w:history="1">
+          <w:hyperlink w:anchor="_Toc516389730" w:history="1">
             <w:r>
               <w:rPr>
                 <w:rStyle w:val="Hyperlink"/>
@@ -2312,7 +2352,7 @@
               <w:rPr>
                 <w:rFonts w:asciiTheme="minorHAnsi" w:eastAsiaTheme="minorEastAsia" w:hAnsiTheme="minorHAnsi" w:cstheme="minorBidi"/>
                 <w:noProof/>
-                <w:szCs w:val="24"/>
+                <w:sz w:val="22"/>
               </w:rPr>
               <w:tab/>
             </w:r>
@@ -2343,7 +2383,7 @@
                 <w:noProof/>
                 <w:webHidden/>
               </w:rPr>
-              <w:instrText xml:space="preserve"> PAGEREF _Toc516354001 \h </w:instrText>
+              <w:instrText xml:space="preserve"> PAGEREF _Toc516389730 \h </w:instrText>
             </w:r>
             <w:r>
               <w:rPr>
@@ -2363,7 +2403,7 @@
                 <w:noProof/>
                 <w:webHidden/>
               </w:rPr>
-              <w:t>44</w:t>
+              <w:t>23</w:t>
             </w:r>
             <w:r>
               <w:rPr>
@@ -2384,10 +2424,10 @@
             <w:rPr>
               <w:rFonts w:asciiTheme="minorHAnsi" w:eastAsiaTheme="minorEastAsia" w:hAnsiTheme="minorHAnsi" w:cstheme="minorBidi"/>
               <w:noProof/>
-              <w:szCs w:val="24"/>
+              <w:sz w:val="22"/>
             </w:rPr>
           </w:pPr>
-          <w:hyperlink w:anchor="_Toc516354002" w:history="1">
+          <w:hyperlink w:anchor="_Toc516389731" w:history="1">
             <w:r>
               <w:rPr>
                 <w:rStyle w:val="Hyperlink"/>
@@ -2401,7 +2441,7 @@
               <w:rPr>
                 <w:rFonts w:asciiTheme="minorHAnsi" w:eastAsiaTheme="minorEastAsia" w:hAnsiTheme="minorHAnsi" w:cstheme="minorBidi"/>
                 <w:noProof/>
-                <w:szCs w:val="24"/>
+                <w:sz w:val="22"/>
               </w:rPr>
               <w:tab/>
             </w:r>
@@ -2433,7 +2473,7 @@
                 <w:noProof/>
                 <w:webHidden/>
               </w:rPr>
-              <w:instrText xml:space="preserve"> PAGEREF _Toc516354002 \h </w:instrText>
+              <w:instrText xml:space="preserve"> PAGEREF _Toc516389731 \h </w:instrText>
             </w:r>
             <w:r>
               <w:rPr>
@@ -2453,7 +2493,7 @@
                 <w:noProof/>
                 <w:webHidden/>
               </w:rPr>
-              <w:t>44</w:t>
+              <w:t>23</w:t>
             </w:r>
             <w:r>
               <w:rPr>
@@ -2476,9 +2516,11 @@
               <w:bCs w:val="0"/>
               <w:noProof/>
               <w:color w:val="auto"/>
+              <w:sz w:val="22"/>
+              <w:szCs w:val="22"/>
             </w:rPr>
           </w:pPr>
-          <w:hyperlink w:anchor="_Toc516354003" w:history="1">
+          <w:hyperlink w:anchor="_Toc516389732" w:history="1">
             <w:r>
               <w:rPr>
                 <w:rStyle w:val="Hyperlink"/>
@@ -2492,6 +2534,8 @@
                 <w:bCs w:val="0"/>
                 <w:noProof/>
                 <w:color w:val="auto"/>
+                <w:sz w:val="22"/>
+                <w:szCs w:val="22"/>
               </w:rPr>
               <w:tab/>
             </w:r>
@@ -2521,7 +2565,7 @@
                 <w:noProof/>
                 <w:webHidden/>
               </w:rPr>
-              <w:instrText xml:space="preserve"> PAGEREF _Toc516354003 \h </w:instrText>
+              <w:instrText xml:space="preserve"> PAGEREF _Toc516389732 \h </w:instrText>
             </w:r>
             <w:r>
               <w:rPr>
@@ -2541,7 +2585,7 @@
                 <w:noProof/>
                 <w:webHidden/>
               </w:rPr>
-              <w:t>44</w:t>
+              <w:t>23</w:t>
             </w:r>
             <w:r>
               <w:rPr>
@@ -2562,10 +2606,10 @@
             <w:rPr>
               <w:rFonts w:asciiTheme="minorHAnsi" w:eastAsiaTheme="minorEastAsia" w:hAnsiTheme="minorHAnsi" w:cstheme="minorBidi"/>
               <w:noProof/>
-              <w:szCs w:val="24"/>
+              <w:sz w:val="22"/>
             </w:rPr>
           </w:pPr>
-          <w:hyperlink w:anchor="_Toc516354004" w:history="1">
+          <w:hyperlink w:anchor="_Toc516389733" w:history="1">
             <w:r>
               <w:rPr>
                 <w:rStyle w:val="Hyperlink"/>
@@ -2578,7 +2622,7 @@
               <w:rPr>
                 <w:rFonts w:asciiTheme="minorHAnsi" w:eastAsiaTheme="minorEastAsia" w:hAnsiTheme="minorHAnsi" w:cstheme="minorBidi"/>
                 <w:noProof/>
-                <w:szCs w:val="24"/>
+                <w:sz w:val="22"/>
               </w:rPr>
               <w:tab/>
             </w:r>
@@ -2609,7 +2653,7 @@
                 <w:noProof/>
                 <w:webHidden/>
               </w:rPr>
-              <w:instrText xml:space="preserve"> PAGEREF _Toc516354004 \h </w:instrText>
+              <w:instrText xml:space="preserve"> PAGEREF _Toc516389733 \h </w:instrText>
             </w:r>
             <w:r>
               <w:rPr>
@@ -2629,7 +2673,7 @@
                 <w:noProof/>
                 <w:webHidden/>
               </w:rPr>
-              <w:t>44</w:t>
+              <w:t>23</w:t>
             </w:r>
             <w:r>
               <w:rPr>
@@ -2650,10 +2694,10 @@
             <w:rPr>
               <w:rFonts w:asciiTheme="minorHAnsi" w:eastAsiaTheme="minorEastAsia" w:hAnsiTheme="minorHAnsi" w:cstheme="minorBidi"/>
               <w:noProof/>
-              <w:szCs w:val="24"/>
+              <w:sz w:val="22"/>
             </w:rPr>
           </w:pPr>
-          <w:hyperlink w:anchor="_Toc516354005" w:history="1">
+          <w:hyperlink w:anchor="_Toc516389734" w:history="1">
             <w:r>
               <w:rPr>
                 <w:rStyle w:val="Hyperlink"/>
@@ -2666,7 +2710,7 @@
               <w:rPr>
                 <w:rFonts w:asciiTheme="minorHAnsi" w:eastAsiaTheme="minorEastAsia" w:hAnsiTheme="minorHAnsi" w:cstheme="minorBidi"/>
                 <w:noProof/>
-                <w:szCs w:val="24"/>
+                <w:sz w:val="22"/>
               </w:rPr>
               <w:tab/>
             </w:r>
@@ -2697,7 +2741,7 @@
                 <w:noProof/>
                 <w:webHidden/>
               </w:rPr>
-              <w:instrText xml:space="preserve"> PAGEREF _Toc516354005 \h </w:instrText>
+              <w:instrText xml:space="preserve"> PAGEREF _Toc516389734 \h </w:instrText>
             </w:r>
             <w:r>
               <w:rPr>
@@ -2717,7 +2761,7 @@
                 <w:noProof/>
                 <w:webHidden/>
               </w:rPr>
-              <w:t>45</w:t>
+              <w:t>24</w:t>
             </w:r>
             <w:r>
               <w:rPr>
@@ -2738,10 +2782,10 @@
             <w:rPr>
               <w:rFonts w:asciiTheme="minorHAnsi" w:eastAsiaTheme="minorEastAsia" w:hAnsiTheme="minorHAnsi" w:cstheme="minorBidi"/>
               <w:noProof/>
-              <w:szCs w:val="24"/>
+              <w:sz w:val="22"/>
             </w:rPr>
           </w:pPr>
-          <w:hyperlink w:anchor="_Toc516354006" w:history="1">
+          <w:hyperlink w:anchor="_Toc516389735" w:history="1">
             <w:r>
               <w:rPr>
                 <w:rStyle w:val="Hyperlink"/>
@@ -2754,7 +2798,7 @@
               <w:rPr>
                 <w:rFonts w:asciiTheme="minorHAnsi" w:eastAsiaTheme="minorEastAsia" w:hAnsiTheme="minorHAnsi" w:cstheme="minorBidi"/>
                 <w:noProof/>
-                <w:szCs w:val="24"/>
+                <w:sz w:val="22"/>
               </w:rPr>
               <w:tab/>
             </w:r>
@@ -2785,7 +2829,7 @@
                 <w:noProof/>
                 <w:webHidden/>
               </w:rPr>
-              <w:instrText xml:space="preserve"> PAGEREF _Toc516354006 \h </w:instrText>
+              <w:instrText xml:space="preserve"> PAGEREF _Toc516389735 \h </w:instrText>
             </w:r>
             <w:r>
               <w:rPr>
@@ -2805,7 +2849,7 @@
                 <w:noProof/>
                 <w:webHidden/>
               </w:rPr>
-              <w:t>48</w:t>
+              <w:t>26</w:t>
             </w:r>
             <w:r>
               <w:rPr>
@@ -2828,9 +2872,11 @@
               <w:bCs w:val="0"/>
               <w:noProof/>
               <w:color w:val="auto"/>
+              <w:sz w:val="22"/>
+              <w:szCs w:val="22"/>
             </w:rPr>
           </w:pPr>
-          <w:hyperlink w:anchor="_Toc516354007" w:history="1">
+          <w:hyperlink w:anchor="_Toc516389736" w:history="1">
             <w:r>
               <w:rPr>
                 <w:rStyle w:val="Hyperlink"/>
@@ -2844,6 +2890,8 @@
                 <w:bCs w:val="0"/>
                 <w:noProof/>
                 <w:color w:val="auto"/>
+                <w:sz w:val="22"/>
+                <w:szCs w:val="22"/>
               </w:rPr>
               <w:tab/>
             </w:r>
@@ -2852,7 +2900,7 @@
                 <w:rStyle w:val="Hyperlink"/>
                 <w:noProof/>
               </w:rPr>
-              <w:t>Visualisierung MATLAB</w:t>
+              <w:t>Hindernis-Pacour</w:t>
             </w:r>
             <w:r>
               <w:rPr>
@@ -2873,7 +2921,7 @@
                 <w:noProof/>
                 <w:webHidden/>
               </w:rPr>
-              <w:instrText xml:space="preserve"> PAGEREF _Toc516354007 \h </w:instrText>
+              <w:instrText xml:space="preserve"> PAGEREF _Toc516389736 \h </w:instrText>
             </w:r>
             <w:r>
               <w:rPr>
@@ -2893,7 +2941,7 @@
                 <w:noProof/>
                 <w:webHidden/>
               </w:rPr>
-              <w:t>50</w:t>
+              <w:t>28</w:t>
             </w:r>
             <w:r>
               <w:rPr>
@@ -2914,10 +2962,10 @@
             <w:rPr>
               <w:rFonts w:asciiTheme="minorHAnsi" w:eastAsiaTheme="minorEastAsia" w:hAnsiTheme="minorHAnsi" w:cstheme="minorBidi"/>
               <w:noProof/>
-              <w:szCs w:val="24"/>
+              <w:sz w:val="22"/>
             </w:rPr>
           </w:pPr>
-          <w:hyperlink w:anchor="_Toc516354008" w:history="1">
+          <w:hyperlink w:anchor="_Toc516389737" w:history="1">
             <w:r>
               <w:rPr>
                 <w:rStyle w:val="Hyperlink"/>
@@ -2929,7 +2977,7 @@
               <w:rPr>
                 <w:rFonts w:asciiTheme="minorHAnsi" w:eastAsiaTheme="minorEastAsia" w:hAnsiTheme="minorHAnsi" w:cstheme="minorBidi"/>
                 <w:noProof/>
-                <w:szCs w:val="24"/>
+                <w:sz w:val="22"/>
               </w:rPr>
               <w:tab/>
             </w:r>
@@ -2967,7 +3015,7 @@
                 <w:noProof/>
                 <w:webHidden/>
               </w:rPr>
-              <w:instrText xml:space="preserve"> PAGEREF _Toc516354008 \h </w:instrText>
+              <w:instrText xml:space="preserve"> PAGEREF _Toc516389737 \h </w:instrText>
             </w:r>
             <w:r>
               <w:rPr>
@@ -2987,7 +3035,7 @@
                 <w:noProof/>
                 <w:webHidden/>
               </w:rPr>
-              <w:t>50</w:t>
+              <w:t>28</w:t>
             </w:r>
             <w:r>
               <w:rPr>
@@ -3008,10 +3056,10 @@
             <w:rPr>
               <w:rFonts w:asciiTheme="minorHAnsi" w:eastAsiaTheme="minorEastAsia" w:hAnsiTheme="minorHAnsi" w:cstheme="minorBidi"/>
               <w:noProof/>
-              <w:szCs w:val="24"/>
+              <w:sz w:val="22"/>
             </w:rPr>
           </w:pPr>
-          <w:hyperlink w:anchor="_Toc516354009" w:history="1">
+          <w:hyperlink w:anchor="_Toc516389738" w:history="1">
             <w:r>
               <w:rPr>
                 <w:rStyle w:val="Hyperlink"/>
@@ -3023,7 +3071,7 @@
               <w:rPr>
                 <w:rFonts w:asciiTheme="minorHAnsi" w:eastAsiaTheme="minorEastAsia" w:hAnsiTheme="minorHAnsi" w:cstheme="minorBidi"/>
                 <w:noProof/>
-                <w:szCs w:val="24"/>
+                <w:sz w:val="22"/>
               </w:rPr>
               <w:tab/>
             </w:r>
@@ -3061,7 +3109,7 @@
                 <w:noProof/>
                 <w:webHidden/>
               </w:rPr>
-              <w:instrText xml:space="preserve"> PAGEREF _Toc516354009 \h </w:instrText>
+              <w:instrText xml:space="preserve"> PAGEREF _Toc516389738 \h </w:instrText>
             </w:r>
             <w:r>
               <w:rPr>
@@ -3081,7 +3129,7 @@
                 <w:noProof/>
                 <w:webHidden/>
               </w:rPr>
-              <w:t>50</w:t>
+              <w:t>28</w:t>
             </w:r>
             <w:r>
               <w:rPr>
@@ -3102,10 +3150,10 @@
             <w:rPr>
               <w:rFonts w:asciiTheme="minorHAnsi" w:eastAsiaTheme="minorEastAsia" w:hAnsiTheme="minorHAnsi" w:cstheme="minorBidi"/>
               <w:noProof/>
-              <w:szCs w:val="24"/>
+              <w:sz w:val="22"/>
             </w:rPr>
           </w:pPr>
-          <w:hyperlink w:anchor="_Toc516354010" w:history="1">
+          <w:hyperlink w:anchor="_Toc516389739" w:history="1">
             <w:r>
               <w:rPr>
                 <w:rStyle w:val="Hyperlink"/>
@@ -3117,7 +3165,7 @@
               <w:rPr>
                 <w:rFonts w:asciiTheme="minorHAnsi" w:eastAsiaTheme="minorEastAsia" w:hAnsiTheme="minorHAnsi" w:cstheme="minorBidi"/>
                 <w:noProof/>
-                <w:szCs w:val="24"/>
+                <w:sz w:val="22"/>
               </w:rPr>
               <w:tab/>
             </w:r>
@@ -3155,7 +3203,7 @@
                 <w:noProof/>
                 <w:webHidden/>
               </w:rPr>
-              <w:instrText xml:space="preserve"> PAGEREF _Toc516354010 \h </w:instrText>
+              <w:instrText xml:space="preserve"> PAGEREF _Toc516389739 \h </w:instrText>
             </w:r>
             <w:r>
               <w:rPr>
@@ -3175,7 +3223,7 @@
                 <w:noProof/>
                 <w:webHidden/>
               </w:rPr>
-              <w:t>50</w:t>
+              <w:t>28</w:t>
             </w:r>
             <w:r>
               <w:rPr>
@@ -3198,9 +3246,11 @@
               <w:bCs w:val="0"/>
               <w:noProof/>
               <w:color w:val="auto"/>
+              <w:sz w:val="22"/>
+              <w:szCs w:val="22"/>
             </w:rPr>
           </w:pPr>
-          <w:hyperlink w:anchor="_Toc516354011" w:history="1">
+          <w:hyperlink w:anchor="_Toc516389740" w:history="1">
             <w:r>
               <w:rPr>
                 <w:rStyle w:val="Hyperlink"/>
@@ -3214,6 +3264,8 @@
                 <w:bCs w:val="0"/>
                 <w:noProof/>
                 <w:color w:val="auto"/>
+                <w:sz w:val="22"/>
+                <w:szCs w:val="22"/>
               </w:rPr>
               <w:tab/>
             </w:r>
@@ -3222,7 +3274,7 @@
                 <w:rStyle w:val="Hyperlink"/>
                 <w:noProof/>
               </w:rPr>
-              <w:t>Es wird doch alles anderst als geplant</w:t>
+              <w:t>Es wird doch alles anders als geplant</w:t>
             </w:r>
             <w:r>
               <w:rPr>
@@ -3243,7 +3295,7 @@
                 <w:noProof/>
                 <w:webHidden/>
               </w:rPr>
-              <w:instrText xml:space="preserve"> PAGEREF _Toc516354011 \h </w:instrText>
+              <w:instrText xml:space="preserve"> PAGEREF _Toc516389740 \h </w:instrText>
             </w:r>
             <w:r>
               <w:rPr>
@@ -3263,7 +3315,7 @@
                 <w:noProof/>
                 <w:webHidden/>
               </w:rPr>
-              <w:t>50</w:t>
+              <w:t>28</w:t>
             </w:r>
             <w:r>
               <w:rPr>
@@ -3286,9 +3338,11 @@
               <w:bCs w:val="0"/>
               <w:noProof/>
               <w:color w:val="auto"/>
+              <w:sz w:val="22"/>
+              <w:szCs w:val="22"/>
             </w:rPr>
           </w:pPr>
-          <w:hyperlink w:anchor="_Toc516354012" w:history="1">
+          <w:hyperlink w:anchor="_Toc516389741" w:history="1">
             <w:r>
               <w:rPr>
                 <w:rStyle w:val="Hyperlink"/>
@@ -3302,6 +3356,8 @@
                 <w:bCs w:val="0"/>
                 <w:noProof/>
                 <w:color w:val="auto"/>
+                <w:sz w:val="22"/>
+                <w:szCs w:val="22"/>
               </w:rPr>
               <w:tab/>
             </w:r>
@@ -3331,7 +3387,7 @@
                 <w:noProof/>
                 <w:webHidden/>
               </w:rPr>
-              <w:instrText xml:space="preserve"> PAGEREF _Toc516354012 \h </w:instrText>
+              <w:instrText xml:space="preserve"> PAGEREF _Toc516389741 \h </w:instrText>
             </w:r>
             <w:r>
               <w:rPr>
@@ -3351,7 +3407,7 @@
                 <w:noProof/>
                 <w:webHidden/>
               </w:rPr>
-              <w:t>51</w:t>
+              <w:t>29</w:t>
             </w:r>
             <w:r>
               <w:rPr>
@@ -3406,7 +3462,7 @@
           <w:lang w:val="de-DE"/>
         </w:rPr>
       </w:pPr>
-      <w:bookmarkStart w:id="0" w:name="_Toc516353979"/>
+      <w:bookmarkStart w:id="1" w:name="_Toc516389708"/>
       <w:r>
         <w:rPr>
           <w:rStyle w:val="Fett"/>
@@ -3425,7 +3481,7 @@
         </w:rPr>
         <w:t>Figures</w:t>
       </w:r>
-      <w:bookmarkEnd w:id="0"/>
+      <w:bookmarkEnd w:id="1"/>
       <w:proofErr w:type="spellEnd"/>
     </w:p>
     <w:p>
@@ -3699,9 +3755,9 @@
           <w:lang w:val="de-DE"/>
         </w:rPr>
       </w:pPr>
-      <w:bookmarkStart w:id="1" w:name="_Toc516353981"/>
       <w:bookmarkStart w:id="2" w:name="_Toc412034451"/>
       <w:bookmarkStart w:id="3" w:name="_Toc412034770"/>
+      <w:bookmarkStart w:id="4" w:name="_Toc516389709"/>
       <w:r>
         <w:rPr>
           <w:rStyle w:val="Fett"/>
@@ -3720,7 +3776,7 @@
         </w:rPr>
         <w:t>Tables</w:t>
       </w:r>
-      <w:bookmarkEnd w:id="1"/>
+      <w:bookmarkEnd w:id="4"/>
       <w:proofErr w:type="spellEnd"/>
     </w:p>
     <w:p>
@@ -3769,7 +3825,7 @@
           <w:lang w:val="de-DE"/>
         </w:rPr>
       </w:pPr>
-      <w:bookmarkStart w:id="4" w:name="_Toc516353982"/>
+      <w:bookmarkStart w:id="5" w:name="_Toc516389710"/>
       <w:bookmarkEnd w:id="2"/>
       <w:bookmarkEnd w:id="3"/>
       <w:r>
@@ -3780,7 +3836,7 @@
         </w:rPr>
         <w:t>List of Abbreviation</w:t>
       </w:r>
-      <w:bookmarkEnd w:id="4"/>
+      <w:bookmarkEnd w:id="5"/>
     </w:p>
     <w:p/>
     <w:p>
@@ -3811,19 +3867,19 @@
         </w:numPr>
         <w:ind w:left="360"/>
       </w:pPr>
-      <w:bookmarkStart w:id="5" w:name="_Toc411064258"/>
-      <w:bookmarkStart w:id="6" w:name="_Toc412034452"/>
-      <w:bookmarkStart w:id="7" w:name="_Toc412034771"/>
-      <w:bookmarkStart w:id="8" w:name="_Toc516353983"/>
+      <w:bookmarkStart w:id="6" w:name="_Toc411064258"/>
+      <w:bookmarkStart w:id="7" w:name="_Toc412034452"/>
+      <w:bookmarkStart w:id="8" w:name="_Toc412034771"/>
+      <w:bookmarkStart w:id="9" w:name="_Toc516389711"/>
       <w:proofErr w:type="spellStart"/>
       <w:r>
         <w:lastRenderedPageBreak/>
         <w:t>Kurzfassung</w:t>
       </w:r>
-      <w:bookmarkEnd w:id="5"/>
       <w:bookmarkEnd w:id="6"/>
       <w:bookmarkEnd w:id="7"/>
       <w:bookmarkEnd w:id="8"/>
+      <w:bookmarkEnd w:id="9"/>
       <w:proofErr w:type="spellEnd"/>
     </w:p>
     <w:p>
@@ -3867,11 +3923,11 @@
         </w:numPr>
         <w:ind w:left="360"/>
       </w:pPr>
-      <w:bookmarkStart w:id="9" w:name="_Toc516353984"/>
+      <w:bookmarkStart w:id="10" w:name="_Toc516389712"/>
       <w:r>
         <w:t>Abstract</w:t>
       </w:r>
-      <w:bookmarkEnd w:id="9"/>
+      <w:bookmarkEnd w:id="10"/>
     </w:p>
     <w:p>
       <w:pPr>
@@ -3911,7 +3967,7 @@
       <w:pPr>
         <w:pStyle w:val="berschrift1"/>
       </w:pPr>
-      <w:bookmarkStart w:id="10" w:name="_Toc516353985"/>
+      <w:bookmarkStart w:id="11" w:name="_Toc516389713"/>
       <w:proofErr w:type="spellStart"/>
       <w:r>
         <w:lastRenderedPageBreak/>
@@ -3921,7 +3977,7 @@
       <w:r>
         <w:t xml:space="preserve"> Development</w:t>
       </w:r>
-      <w:bookmarkEnd w:id="10"/>
+      <w:bookmarkEnd w:id="11"/>
     </w:p>
     <w:p>
       <w:r>
@@ -4037,14 +4093,14 @@
         </w:rPr>
         <w:t xml:space="preserve"> </w:t>
       </w:r>
-      <w:bookmarkStart w:id="11" w:name="_Toc516353986"/>
+      <w:bookmarkStart w:id="12" w:name="_Toc516389714"/>
       <w:r>
         <w:rPr>
           <w:smallCaps/>
         </w:rPr>
         <w:t>Konzept der Fahrmodi</w:t>
       </w:r>
-      <w:bookmarkEnd w:id="11"/>
+      <w:bookmarkEnd w:id="12"/>
     </w:p>
     <w:p>
       <w:r>
@@ -4229,14 +4285,14 @@
           <w:smallCaps/>
         </w:rPr>
       </w:pPr>
-      <w:bookmarkStart w:id="12" w:name="_Toc516353987"/>
+      <w:bookmarkStart w:id="13" w:name="_Toc516389715"/>
       <w:r>
         <w:rPr>
           <w:smallCaps/>
         </w:rPr>
         <w:t>autonom</w:t>
       </w:r>
-      <w:bookmarkEnd w:id="12"/>
+      <w:bookmarkEnd w:id="13"/>
     </w:p>
     <w:p>
       <w:r>
@@ -4246,12 +4302,7 @@
         <w:t>s</w:t>
       </w:r>
       <w:r>
-        <w:t xml:space="preserve"> autonom zu absolvieren wurden zusätzliche Sensoren verwendet, mit denen diese Aufgabe vereinfacht wird. Zum einen wurde ein Gyroskop angeschlossen um</w:t>
-      </w:r>
-      <w:bookmarkStart w:id="13" w:name="_GoBack"/>
-      <w:bookmarkEnd w:id="13"/>
-      <w:r>
-        <w:t xml:space="preserve"> die Orientierung im Raum zu vereinfachen. Zum anderen ein Ultraschallsensor damit Hindernisse erkannt werden können. </w:t>
+        <w:t xml:space="preserve"> autonom zu absolvieren wurden zusätzliche Sensoren verwendet, mit denen diese Aufgabe vereinfacht wird. Zum einen wurde ein Gyroskop angeschlossen um die Orientierung im Raum zu vereinfachen. Zum anderen ein Ultraschallsensor damit Hindernisse erkannt werden können. </w:t>
       </w:r>
     </w:p>
     <w:p>
@@ -4283,7 +4334,7 @@
           <w:smallCaps/>
         </w:rPr>
       </w:pPr>
-      <w:bookmarkStart w:id="14" w:name="_Toc516353988"/>
+      <w:bookmarkStart w:id="14" w:name="_Toc516389716"/>
       <w:r>
         <w:rPr>
           <w:smallCaps/>
@@ -4328,21 +4379,13 @@
     </w:p>
     <w:p>
       <w:r>
-        <w:t xml:space="preserve">Der Code auf dem Arduino heißt ‚Fern_1.0‘. Auf diesem wurden bereits Klassen für die jeweiligen Richtungen geschrieben. Also vorwärts, rückwärts, rechts und links. Dazu natürlich noch die Stopp Funktion. Durch die i2c-Verbindung wartet der Arduino auf die Zahlen, welche vom Raspberry Pi gesendet werden. Bei der Zahl 1 wird nach vorne gefahren. Bei der 2 nach rechts. Wird die 3 gesendet nach Links und bei der 4 rückwärts. Die Nummer 5 wird für </w:t>
-      </w:r>
-      <w:proofErr w:type="gramStart"/>
-      <w:r>
-        <w:t>die Sto</w:t>
+        <w:t>Der Code auf dem Arduino heißt ‚Fern_1.0‘. Auf diesem wurden bereits Klassen für die jeweiligen Richtungen geschrieben. Also vorwärts, rückwärts, rechts und links. Dazu natürlich noch die Stopp Funktion. Durch die i2c-Verbindung wartet der Arduino auf die Zahlen, welche vom Raspberry Pi gesendet werden. Bei der Zahl 1 wird nach vorne gefahren. Bei der 2 nach rechts. Wird die 3 gesendet nach Links und bei der 4 rückwärts. Die Nummer 5 wird für die Sto</w:t>
       </w:r>
       <w:r>
         <w:t>p</w:t>
       </w:r>
       <w:r>
-        <w:t>p</w:t>
-      </w:r>
-      <w:proofErr w:type="gramEnd"/>
-      <w:r>
-        <w:t xml:space="preserve"> Funktion verwendet. </w:t>
+        <w:t xml:space="preserve">p Funktion verwendet. </w:t>
       </w:r>
     </w:p>
     <w:p>
@@ -4362,7 +4405,6 @@
           <w:szCs w:val="36"/>
         </w:rPr>
       </w:pPr>
-      <w:bookmarkStart w:id="15" w:name="_Toc516353989"/>
       <w:r>
         <w:rPr>
           <w:smallCaps/>
@@ -4378,6 +4420,7 @@
           <w:smallCaps/>
         </w:rPr>
       </w:pPr>
+      <w:bookmarkStart w:id="15" w:name="_Toc516389717"/>
       <w:r>
         <w:rPr>
           <w:smallCaps/>
@@ -4391,12 +4434,14 @@
       <w:pPr>
         <w:pStyle w:val="berschrift3"/>
       </w:pPr>
+      <w:bookmarkStart w:id="16" w:name="_Toc516389718"/>
       <w:r>
         <w:t>CAD</w:t>
       </w:r>
       <w:r>
         <w:t xml:space="preserve"> als Unterstützung für die Fertigung und Designentwicklung</w:t>
       </w:r>
+      <w:bookmarkEnd w:id="16"/>
     </w:p>
     <w:p>
       <w:r>
@@ -4508,7 +4553,7 @@
       <w:pPr>
         <w:pStyle w:val="Beschriftung"/>
       </w:pPr>
-      <w:bookmarkStart w:id="16" w:name="_Ref516361606"/>
+      <w:bookmarkStart w:id="17" w:name="_Ref516361606"/>
       <w:r>
         <w:t xml:space="preserve">Abbildung </w:t>
       </w:r>
@@ -4530,7 +4575,7 @@
       <w:r>
         <w:fldChar w:fldCharType="end"/>
       </w:r>
-      <w:bookmarkEnd w:id="16"/>
+      <w:bookmarkEnd w:id="17"/>
       <w:r>
         <w:t>: Explosionsdarstellung Mohne</w:t>
       </w:r>
@@ -4871,14 +4916,14 @@
           <w:smallCaps/>
         </w:rPr>
       </w:pPr>
-      <w:bookmarkStart w:id="17" w:name="_Toc516353990"/>
+      <w:bookmarkStart w:id="18" w:name="_Toc516389719"/>
       <w:r>
         <w:rPr>
           <w:smallCaps/>
         </w:rPr>
         <w:t>Elektronik</w:t>
       </w:r>
-      <w:bookmarkEnd w:id="17"/>
+      <w:bookmarkEnd w:id="18"/>
     </w:p>
     <w:p>
       <w:pPr>
@@ -4939,7 +4984,7 @@
       <w:pPr>
         <w:pStyle w:val="Beschriftung"/>
       </w:pPr>
-      <w:bookmarkStart w:id="18" w:name="_Ref516363866"/>
+      <w:bookmarkStart w:id="19" w:name="_Ref516363866"/>
       <w:r>
         <w:t xml:space="preserve">Abbildung </w:t>
       </w:r>
@@ -4961,7 +5006,7 @@
       <w:r>
         <w:fldChar w:fldCharType="end"/>
       </w:r>
-      <w:bookmarkEnd w:id="18"/>
+      <w:bookmarkEnd w:id="19"/>
       <w:r>
         <w:t>: Elektronische Komponenten und Verkabelung Mohne</w:t>
       </w:r>
@@ -4993,214 +5038,137 @@
         <w:t xml:space="preserve"> zeigt den Kabelbaum und die elektrischen Komponenten der Mohne auf. </w:t>
       </w:r>
       <w:r>
-        <w:t xml:space="preserve">Dieser Plan berücksichtigt lediglich die geforderten Sensoren, dennoch ist die Designentscheidung einer modularen Sensorplatte bereits berücksichtigt. Hierfür wurde ein gesondertes PDB ausschließlich für die Stromversorgung </w:t>
-      </w:r>
-      <w:proofErr w:type="gramStart"/>
-      <w:r>
-        <w:t>aller angebrachter Sensoren</w:t>
-      </w:r>
-      <w:proofErr w:type="gramEnd"/>
+        <w:t xml:space="preserve">Dieser Plan berücksichtigt lediglich die geforderten Sensoren, dennoch ist die Designentscheidung einer modularen Sensorplatte bereits berücksichtigt. Hierfür wurde ein gesondertes PDB ausschließlich für die Stromversorgung aller angebrachter Sensoren </w:t>
+      </w:r>
+      <w:r>
+        <w:t xml:space="preserve">eingearbeitet. Somit müssen zusätzliche Sensoren </w:t>
+      </w:r>
+      <w:r>
+        <w:t>lediglich an diesem PDB und mit Ihren Signalkabe</w:t>
+      </w:r>
+      <w:r>
+        <w:t>l</w:t>
+      </w:r>
+      <w:r>
+        <w:t xml:space="preserve">n an das vorgesehene Steuergerät (Pi oder Uno) </w:t>
+      </w:r>
+      <w:r>
+        <w:t>angeschlossen werden. Löten ist nicht mehr notwendig.</w:t>
+      </w:r>
+    </w:p>
+    <w:p>
+      <w:pPr>
+        <w:pStyle w:val="berschrift3"/>
+        <w:rPr>
+          <w:smallCaps/>
+        </w:rPr>
+      </w:pPr>
+      <w:bookmarkStart w:id="20" w:name="_Toc516389720"/>
+      <w:r>
+        <w:rPr>
+          <w:smallCaps/>
+        </w:rPr>
+        <w:t>Kommunikation</w:t>
+      </w:r>
+      <w:bookmarkEnd w:id="20"/>
+    </w:p>
+    <w:p>
+      <w:r>
+        <w:t xml:space="preserve">Der Zugriff der Mohne wird nach wie vor über einen Samba Server realisiert. Samba ist ein freies Programmpaket, das es ermöglicht Windows-Funktionen wie die Datei und Druckdienste unter anderen Betriebssystemen zu nutzen und die Rolle eines Domain Controllers anzunehmen. Es implementiert hierfür unter anderem das Server Message Block/Common Internet File System-Protokoll (SMB/CIFS-Protokoll). Im Projekt wurde Samba als DC und DNS verwendet, damit man via RDP über WLAN auf den Pi zugreifen kann, ohne eine statische IP im Pi hinterlegen zu müssen. Der </w:t>
+      </w:r>
+      <w:proofErr w:type="spellStart"/>
+      <w:r>
+        <w:t>hostname</w:t>
+      </w:r>
+      <w:proofErr w:type="spellEnd"/>
+      <w:r>
+        <w:t xml:space="preserve"> der Drohne lautet „Mohne“.</w:t>
+      </w:r>
+    </w:p>
+    <w:p>
+      <w:r>
+        <w:t xml:space="preserve">Die Kommunikation zwischen dem MPU, dem Arduino Uno und </w:t>
+      </w:r>
+      <w:r>
+        <w:t xml:space="preserve">dem Pi wurde via I²C realisiert. </w:t>
+      </w:r>
+      <w:r>
+        <w:rPr>
+          <w:bCs/>
+        </w:rPr>
+        <w:t>I²C</w:t>
+      </w:r>
+      <w:r>
+        <w:t xml:space="preserve"> (gesprochen "I </w:t>
+      </w:r>
+      <w:proofErr w:type="spellStart"/>
+      <w:r>
+        <w:t>quadrat</w:t>
+      </w:r>
+      <w:proofErr w:type="spellEnd"/>
+      <w:r>
+        <w:t xml:space="preserve"> C") ist ein synchroner serieller Zweidraht-Bus, der jeweils eine bidirektionale Daten- und Taktleitung verwendet und für die Kommunikation zwischen ICs über kleine Distanzen geeignet ist. Die Bezeichnung steht für IIC, Inter-Integrated Circuit.</w:t>
+      </w:r>
+    </w:p>
+    <w:p>
+      <w:r>
+        <w:t>Der Kombi-Sensor (KY</w:t>
+      </w:r>
+      <w:r>
+        <w:t>-015)</w:t>
+      </w:r>
+      <w:r>
+        <w:t>, als auch der</w:t>
+      </w:r>
       <w:r>
         <w:t xml:space="preserve"> </w:t>
       </w:r>
-      <w:r>
-        <w:t xml:space="preserve">eingearbeitet. Somit müssen zusätzliche Sensoren </w:t>
-      </w:r>
-      <w:r>
-        <w:t>lediglich an diesem PDB und mit Ihren Signalkabe</w:t>
-      </w:r>
-      <w:r>
-        <w:t>l</w:t>
-      </w:r>
-      <w:r>
-        <w:t xml:space="preserve">n an das vorgesehene Steuergerät (Pi oder Uno) </w:t>
-      </w:r>
-      <w:r>
-        <w:t>angeschlossen werden. Löten ist nicht mehr notwendig.</w:t>
-      </w:r>
-    </w:p>
-    <w:p>
-      <w:pPr>
-        <w:pStyle w:val="berschrift3"/>
-        <w:rPr>
-          <w:smallCaps/>
-        </w:rPr>
-      </w:pPr>
-      <w:r>
-        <w:rPr>
-          <w:smallCaps/>
-        </w:rPr>
-        <w:t>Kommunikation</w:t>
-      </w:r>
-    </w:p>
-    <w:p>
-      <w:r>
-        <w:t xml:space="preserve">Der Zugriff der Mohne wird nach wie vor über einen Samba Server realisiert. </w:t>
-      </w:r>
-      <w:r>
-        <w:t>Samba ist ein freies Programmpaket, das es ermöglicht Windows-Funktionen wie die Datei</w:t>
-      </w:r>
-      <w:r>
-        <w:t xml:space="preserve"> </w:t>
-      </w:r>
-      <w:r>
-        <w:t>und</w:t>
-      </w:r>
-      <w:r>
-        <w:t xml:space="preserve"> </w:t>
-      </w:r>
-      <w:r>
-        <w:t>Druckdienste unter anderen Betriebssystemen zu nutzen und die Rolle eines Domain</w:t>
-      </w:r>
-      <w:r>
-        <w:t xml:space="preserve"> </w:t>
-      </w:r>
-      <w:r>
-        <w:t>Controllers anzunehmen. Es implementiert hierfür unter anderem das Server Message</w:t>
-      </w:r>
-      <w:r>
-        <w:t xml:space="preserve"> </w:t>
-      </w:r>
-      <w:r>
-        <w:t>Block/Common Internet File System-Protokoll (SMB/CIFS-Protokoll). Im Projekt wurde</w:t>
-      </w:r>
-      <w:r>
-        <w:t xml:space="preserve"> </w:t>
-      </w:r>
-      <w:r>
-        <w:t xml:space="preserve">Samba als DC und DNS verwendet, damit man via RDP über WLAN auf </w:t>
-      </w:r>
-      <w:proofErr w:type="gramStart"/>
-      <w:r>
-        <w:t>den Pi</w:t>
-      </w:r>
-      <w:proofErr w:type="gramEnd"/>
-      <w:r>
-        <w:t xml:space="preserve"> zugreifen</w:t>
-      </w:r>
-      <w:r>
-        <w:t xml:space="preserve"> </w:t>
-      </w:r>
-      <w:r>
-        <w:t>kann, ohne eine statische IP im Pi hinterlegen zu müssen. Der</w:t>
-      </w:r>
-      <w:r>
-        <w:t xml:space="preserve"> </w:t>
-      </w:r>
       <w:proofErr w:type="spellStart"/>
       <w:r>
-        <w:t>hostname</w:t>
+        <w:t>Linetracking</w:t>
       </w:r>
       <w:proofErr w:type="spellEnd"/>
       <w:r>
-        <w:t xml:space="preserve"> der Drohne lautet</w:t>
-      </w:r>
-      <w:r>
-        <w:t xml:space="preserve"> </w:t>
-      </w:r>
-      <w:r>
-        <w:t>„Mohne“.</w:t>
-      </w:r>
-    </w:p>
-    <w:p>
-      <w:r>
-        <w:t xml:space="preserve">Die Kommunikation zwischen dem MPU, dem Arduino Uno und </w:t>
-      </w:r>
-      <w:r>
-        <w:t xml:space="preserve">dem Pi wurde via I²C realisiert. </w:t>
-      </w:r>
-      <w:r>
-        <w:rPr>
-          <w:bCs/>
-        </w:rPr>
-        <w:t>I²C</w:t>
-      </w:r>
-      <w:r>
-        <w:t xml:space="preserve"> (gesprochen "I </w:t>
+        <w:t xml:space="preserve"> Sensor (KY-033) </w:t>
+      </w:r>
+      <w:r>
+        <w:t>sind</w:t>
+      </w:r>
+      <w:r>
+        <w:t xml:space="preserve"> mittels </w:t>
+      </w:r>
+      <w:r>
+        <w:t xml:space="preserve">jeweils </w:t>
+      </w:r>
+      <w:r>
+        <w:t xml:space="preserve">eines GPIO Pins mit dem Pi verbunden. </w:t>
+      </w:r>
+      <w:r>
+        <w:t>Somit können die Daten von diese</w:t>
+      </w:r>
+      <w:r>
+        <w:t>n</w:t>
+      </w:r>
+      <w:r>
+        <w:t xml:space="preserve"> direkt über das digitale Eingangssignal am Pi </w:t>
+      </w:r>
+      <w:r>
+        <w:t>verarbeitet werden.</w:t>
+      </w:r>
+    </w:p>
+    <w:p>
+      <w:r>
+        <w:t xml:space="preserve">Da die Logikverarbeitung </w:t>
+      </w:r>
+      <w:r>
+        <w:t xml:space="preserve">für die das autonome Fahren hinsichtlich </w:t>
       </w:r>
       <w:proofErr w:type="spellStart"/>
       <w:r>
-        <w:t>quadrat</w:t>
+        <w:t>Linetracking</w:t>
       </w:r>
       <w:proofErr w:type="spellEnd"/>
       <w:r>
-        <w:t xml:space="preserve"> C") ist ein synchroner serieller Zweidraht-</w:t>
-      </w:r>
-      <w:r>
-        <w:t>Bus</w:t>
-      </w:r>
-      <w:r>
-        <w:t xml:space="preserve">, der jeweils eine bidirektionale Daten- und Taktleitung verwendet und für die Kommunikation zwischen </w:t>
-      </w:r>
-      <w:r>
-        <w:t xml:space="preserve">ICs </w:t>
-      </w:r>
-      <w:r>
-        <w:t>über kleine Distanzen geeignet ist. Die Bezeichnung steht für IIC, Inter-Integrated Circuit</w:t>
-      </w:r>
-      <w:r>
-        <w:t>.</w:t>
-      </w:r>
-    </w:p>
-    <w:p>
-      <w:r>
-        <w:t>Der Kombi-Sensor (KY</w:t>
-      </w:r>
-      <w:r>
-        <w:t>-015)</w:t>
-      </w:r>
-      <w:r>
-        <w:t>, als auch der</w:t>
-      </w:r>
-      <w:r>
-        <w:t xml:space="preserve"> </w:t>
-      </w:r>
-      <w:proofErr w:type="spellStart"/>
-      <w:r>
-        <w:t>Linetracking</w:t>
-      </w:r>
-      <w:proofErr w:type="spellEnd"/>
-      <w:r>
-        <w:t xml:space="preserve"> Sensor (KY-033) </w:t>
-      </w:r>
-      <w:r>
-        <w:t>sind</w:t>
-      </w:r>
-      <w:r>
-        <w:t xml:space="preserve"> mittels </w:t>
-      </w:r>
-      <w:r>
-        <w:t xml:space="preserve">jeweils </w:t>
-      </w:r>
-      <w:r>
-        <w:t xml:space="preserve">eines GPIO Pins mit dem Pi verbunden. </w:t>
-      </w:r>
-      <w:r>
-        <w:t>Somit können die Daten von diese</w:t>
-      </w:r>
-      <w:r>
-        <w:t>n</w:t>
-      </w:r>
-      <w:r>
-        <w:t xml:space="preserve"> direkt über das digitale Eingangssignal am Pi </w:t>
-      </w:r>
-      <w:r>
-        <w:t>verarbeitet werden.</w:t>
-      </w:r>
-    </w:p>
-    <w:p>
-      <w:r>
-        <w:t xml:space="preserve">Da die Logikverarbeitung </w:t>
-      </w:r>
-      <w:r>
-        <w:t xml:space="preserve">für die das autonome Fahren hinsichtlich </w:t>
-      </w:r>
-      <w:proofErr w:type="spellStart"/>
-      <w:r>
-        <w:t>Linetracking</w:t>
-      </w:r>
-      <w:proofErr w:type="spellEnd"/>
-      <w:r>
         <w:t xml:space="preserve"> und Orientierung in einem Schachbrett-Array </w:t>
       </w:r>
       <w:r>
@@ -5215,15 +5183,7 @@
         <w:t xml:space="preserve">Ausrichtung der Motorhalterung an allen vier Armen der Drohne verantwortlich sind, werden </w:t>
       </w:r>
       <w:r>
-        <w:t xml:space="preserve">ebenfalls via GPIO Pins an </w:t>
-      </w:r>
-      <w:proofErr w:type="gramStart"/>
-      <w:r>
-        <w:t>den Pi</w:t>
-      </w:r>
-      <w:proofErr w:type="gramEnd"/>
-      <w:r>
-        <w:t xml:space="preserve"> angebunden. Jedoch wird diesen ein </w:t>
+        <w:t xml:space="preserve">ebenfalls via GPIO Pins an den Pi angebunden. Jedoch wird diesen ein </w:t>
       </w:r>
       <w:r>
         <w:t xml:space="preserve">imitiertes </w:t>
@@ -5269,7 +5229,7 @@
           <w:lang w:val="de-DE"/>
         </w:rPr>
       </w:pPr>
-      <w:bookmarkStart w:id="19" w:name="_Toc516353992"/>
+      <w:bookmarkStart w:id="21" w:name="_Toc516389721"/>
       <w:r>
         <w:rPr>
           <w:lang w:val="de-DE"/>
@@ -5290,7 +5250,7 @@
         </w:rPr>
         <w:t xml:space="preserve"> Analytics</w:t>
       </w:r>
-      <w:bookmarkEnd w:id="19"/>
+      <w:bookmarkEnd w:id="21"/>
     </w:p>
     <w:p>
       <w:r>
@@ -5307,15 +5267,7 @@
     </w:p>
     <w:p>
       <w:r>
-        <w:t xml:space="preserve">Für unser Projekt wurde der </w:t>
-      </w:r>
-      <w:proofErr w:type="gramStart"/>
-      <w:r>
-        <w:t>Digitale</w:t>
-      </w:r>
-      <w:proofErr w:type="gramEnd"/>
-      <w:r>
-        <w:t xml:space="preserve"> Zwilling gewählt um diese Problemstellung darzustellen und eine entsprechende Lösung zu finden.</w:t>
+        <w:t>Für unser Projekt wurde der Digitale Zwilling gewählt um diese Problemstellung darzustellen und eine entsprechende Lösung zu finden.</w:t>
       </w:r>
     </w:p>
     <w:p>
@@ -5331,14 +5283,14 @@
         </w:rPr>
         <w:t xml:space="preserve"> </w:t>
       </w:r>
-      <w:bookmarkStart w:id="20" w:name="_Toc516353993"/>
+      <w:bookmarkStart w:id="22" w:name="_Toc516389722"/>
       <w:r>
         <w:rPr>
           <w:smallCaps/>
         </w:rPr>
         <w:t>Digitaler Zwilling</w:t>
       </w:r>
-      <w:bookmarkEnd w:id="20"/>
+      <w:bookmarkEnd w:id="22"/>
     </w:p>
     <w:p>
       <w:r>
@@ -5360,14 +5312,14 @@
       <w:pPr>
         <w:pStyle w:val="berschrift3"/>
       </w:pPr>
-      <w:bookmarkStart w:id="21" w:name="_Toc516353994"/>
+      <w:bookmarkStart w:id="23" w:name="_Toc516389723"/>
       <w:r>
         <w:rPr>
           <w:smallCaps/>
         </w:rPr>
         <w:t>Allgemein</w:t>
       </w:r>
-      <w:bookmarkEnd w:id="21"/>
+      <w:bookmarkEnd w:id="23"/>
     </w:p>
     <w:p>
       <w:r>
@@ -5429,14 +5381,14 @@
           <w:smallCaps/>
         </w:rPr>
       </w:pPr>
-      <w:bookmarkStart w:id="22" w:name="_Toc516353995"/>
+      <w:bookmarkStart w:id="24" w:name="_Toc516389724"/>
       <w:r>
         <w:rPr>
           <w:smallCaps/>
         </w:rPr>
         <w:t>Projektbezogen</w:t>
       </w:r>
-      <w:bookmarkEnd w:id="22"/>
+      <w:bookmarkEnd w:id="24"/>
     </w:p>
     <w:p>
       <w:r>
@@ -5459,7 +5411,7 @@
       <w:pPr>
         <w:pStyle w:val="berschrift3"/>
       </w:pPr>
-      <w:bookmarkStart w:id="23" w:name="_Toc516353996"/>
+      <w:bookmarkStart w:id="25" w:name="_Toc516389725"/>
       <w:r>
         <w:t xml:space="preserve">Material und </w:t>
       </w:r>
@@ -5469,7 +5421,7 @@
         </w:rPr>
         <w:t>Methoden</w:t>
       </w:r>
-      <w:bookmarkEnd w:id="23"/>
+      <w:bookmarkEnd w:id="25"/>
     </w:p>
     <w:p>
       <w:r>
@@ -5496,11 +5448,11 @@
       <w:pPr>
         <w:pStyle w:val="berschrift3"/>
       </w:pPr>
-      <w:bookmarkStart w:id="24" w:name="_Toc516353997"/>
+      <w:bookmarkStart w:id="26" w:name="_Toc516389726"/>
       <w:r>
         <w:t>Mechanisches Modell des Fahrzeuges</w:t>
       </w:r>
-      <w:bookmarkEnd w:id="24"/>
+      <w:bookmarkEnd w:id="26"/>
     </w:p>
     <w:p>
       <w:r>
@@ -5562,8 +5514,8 @@
         <w:pStyle w:val="Beschriftung"/>
         <w:jc w:val="center"/>
       </w:pPr>
-      <w:bookmarkStart w:id="25" w:name="_Toc516071526"/>
-      <w:bookmarkStart w:id="26" w:name="_Toc516355433"/>
+      <w:bookmarkStart w:id="27" w:name="_Toc516071526"/>
+      <w:bookmarkStart w:id="28" w:name="_Toc516355433"/>
       <w:r>
         <w:t xml:space="preserve">Abbildung </w:t>
       </w:r>
@@ -5588,18 +5540,18 @@
       <w:r>
         <w:t>: Mechanisches Kräftemodell des Autos</w:t>
       </w:r>
-      <w:bookmarkEnd w:id="25"/>
-      <w:bookmarkEnd w:id="26"/>
+      <w:bookmarkEnd w:id="27"/>
+      <w:bookmarkEnd w:id="28"/>
     </w:p>
     <w:p>
       <w:pPr>
         <w:pStyle w:val="berschrift3"/>
       </w:pPr>
-      <w:bookmarkStart w:id="27" w:name="_Toc516353998"/>
+      <w:bookmarkStart w:id="29" w:name="_Toc516389727"/>
       <w:r>
         <w:t>Ergebnisse</w:t>
       </w:r>
-      <w:bookmarkEnd w:id="27"/>
+      <w:bookmarkEnd w:id="29"/>
     </w:p>
     <w:p>
       <w:r>
@@ -5659,8 +5611,8 @@
         <w:pStyle w:val="Beschriftung"/>
         <w:jc w:val="center"/>
       </w:pPr>
-      <w:bookmarkStart w:id="28" w:name="_Toc516071527"/>
-      <w:bookmarkStart w:id="29" w:name="_Toc516355434"/>
+      <w:bookmarkStart w:id="30" w:name="_Toc516071527"/>
+      <w:bookmarkStart w:id="31" w:name="_Toc516355434"/>
       <w:r>
         <w:t xml:space="preserve">Abbildung </w:t>
       </w:r>
@@ -5685,8 +5637,8 @@
       <w:r>
         <w:t>: Diagramm für die Beschleunigung</w:t>
       </w:r>
-      <w:bookmarkEnd w:id="28"/>
-      <w:bookmarkEnd w:id="29"/>
+      <w:bookmarkEnd w:id="30"/>
+      <w:bookmarkEnd w:id="31"/>
       <w:r>
         <w:br/>
       </w:r>
@@ -5752,8 +5704,8 @@
         <w:pStyle w:val="Beschriftung"/>
         <w:jc w:val="center"/>
       </w:pPr>
-      <w:bookmarkStart w:id="30" w:name="_Toc516071528"/>
-      <w:bookmarkStart w:id="31" w:name="_Toc516355435"/>
+      <w:bookmarkStart w:id="32" w:name="_Toc516071528"/>
+      <w:bookmarkStart w:id="33" w:name="_Toc516355435"/>
       <w:r>
         <w:t xml:space="preserve">Abbildung </w:t>
       </w:r>
@@ -5778,18 +5730,18 @@
       <w:r>
         <w:t>: Diagramm für die Winkelgeschwindigkeit</w:t>
       </w:r>
-      <w:bookmarkEnd w:id="30"/>
-      <w:bookmarkEnd w:id="31"/>
+      <w:bookmarkEnd w:id="32"/>
+      <w:bookmarkEnd w:id="33"/>
     </w:p>
     <w:p>
       <w:pPr>
         <w:pStyle w:val="berschrift3"/>
       </w:pPr>
-      <w:bookmarkStart w:id="32" w:name="_Toc516353999"/>
+      <w:bookmarkStart w:id="34" w:name="_Toc516389728"/>
       <w:r>
         <w:t>Konklusion</w:t>
       </w:r>
-      <w:bookmarkEnd w:id="32"/>
+      <w:bookmarkEnd w:id="34"/>
     </w:p>
     <w:p>
       <w:r>
@@ -5808,7 +5760,7 @@
           <w:lang w:val="de-DE"/>
         </w:rPr>
       </w:pPr>
-      <w:bookmarkStart w:id="33" w:name="_Toc516354000"/>
+      <w:bookmarkStart w:id="35" w:name="_Toc516389729"/>
       <w:r>
         <w:rPr>
           <w:lang w:val="de-DE"/>
@@ -5816,7 +5768,7 @@
         <w:lastRenderedPageBreak/>
         <w:t>Simulation</w:t>
       </w:r>
-      <w:bookmarkEnd w:id="33"/>
+      <w:bookmarkEnd w:id="35"/>
     </w:p>
     <w:p>
       <w:pPr>
@@ -5825,14 +5777,14 @@
           <w:smallCaps/>
         </w:rPr>
       </w:pPr>
-      <w:bookmarkStart w:id="34" w:name="_Toc516354001"/>
+      <w:bookmarkStart w:id="36" w:name="_Toc516389730"/>
       <w:r>
         <w:rPr>
           <w:smallCaps/>
         </w:rPr>
         <w:t>Pi Simulation</w:t>
       </w:r>
-      <w:bookmarkEnd w:id="34"/>
+      <w:bookmarkEnd w:id="36"/>
     </w:p>
     <w:p>
       <w:pPr>
@@ -5842,7 +5794,7 @@
           <w:lang w:eastAsia="en-US"/>
         </w:rPr>
       </w:pPr>
-      <w:bookmarkStart w:id="35" w:name="_Toc516354002"/>
+      <w:bookmarkStart w:id="37" w:name="_Toc516389731"/>
       <w:r>
         <w:rPr>
           <w:smallCaps/>
@@ -5857,7 +5809,7 @@
         </w:rPr>
         <w:t>imulation</w:t>
       </w:r>
-      <w:bookmarkEnd w:id="35"/>
+      <w:bookmarkEnd w:id="37"/>
     </w:p>
     <w:p>
       <w:pPr>
@@ -5873,14 +5825,14 @@
           <w:lang w:val="de-DE"/>
         </w:rPr>
       </w:pPr>
-      <w:bookmarkStart w:id="36" w:name="_Toc516354003"/>
+      <w:bookmarkStart w:id="38" w:name="_Toc516389732"/>
       <w:r>
         <w:rPr>
           <w:lang w:val="de-DE"/>
         </w:rPr>
         <w:t>Datenübertragung</w:t>
       </w:r>
-      <w:bookmarkEnd w:id="36"/>
+      <w:bookmarkEnd w:id="38"/>
       <w:r>
         <w:rPr>
           <w:lang w:val="de-DE"/>
@@ -5895,7 +5847,7 @@
           <w:smallCaps/>
         </w:rPr>
       </w:pPr>
-      <w:bookmarkStart w:id="37" w:name="_Toc516354004"/>
+      <w:bookmarkStart w:id="39" w:name="_Toc516389733"/>
       <w:proofErr w:type="spellStart"/>
       <w:r>
         <w:rPr>
@@ -5903,7 +5855,7 @@
         </w:rPr>
         <w:t>Thinkspeak</w:t>
       </w:r>
-      <w:bookmarkEnd w:id="37"/>
+      <w:bookmarkEnd w:id="39"/>
       <w:proofErr w:type="spellEnd"/>
     </w:p>
     <w:p>
@@ -6031,7 +5983,7 @@
           <w:smallCaps/>
         </w:rPr>
       </w:pPr>
-      <w:bookmarkStart w:id="38" w:name="_Toc516354005"/>
+      <w:bookmarkStart w:id="40" w:name="_Toc516389734"/>
       <w:r>
         <w:rPr>
           <w:smallCaps/>
@@ -6039,8 +5991,8 @@
         <w:lastRenderedPageBreak/>
         <w:t>Auswertung</w:t>
       </w:r>
-      <w:bookmarkStart w:id="39" w:name="_Toc508492738"/>
-      <w:bookmarkEnd w:id="38"/>
+      <w:bookmarkStart w:id="41" w:name="_Toc508492738"/>
+      <w:bookmarkEnd w:id="40"/>
     </w:p>
     <w:p>
       <w:pPr>
@@ -6301,19 +6253,11 @@
         <w:t xml:space="preserve"> = </w:t>
       </w:r>
       <w:proofErr w:type="spellStart"/>
-      <w:proofErr w:type="gramStart"/>
       <w:r>
         <w:rPr>
           <w:rFonts w:ascii="Arial" w:hAnsi="Arial" w:cs="Arial"/>
         </w:rPr>
-        <w:t>psutil.virtual</w:t>
-      </w:r>
-      <w:proofErr w:type="gramEnd"/>
-      <w:r>
-        <w:rPr>
-          <w:rFonts w:ascii="Arial" w:hAnsi="Arial" w:cs="Arial"/>
-        </w:rPr>
-        <w:t>_memory</w:t>
+        <w:t>psutil.virtual_memory</w:t>
       </w:r>
       <w:proofErr w:type="spellEnd"/>
       <w:r>
@@ -6796,14 +6740,14 @@
         </w:rPr>
         <w:t xml:space="preserve"> </w:t>
       </w:r>
-      <w:bookmarkStart w:id="40" w:name="_Toc516354006"/>
+      <w:bookmarkStart w:id="42" w:name="_Toc516389735"/>
       <w:r>
         <w:rPr>
           <w:smallCaps/>
         </w:rPr>
         <w:t>Twitter-Account</w:t>
       </w:r>
-      <w:bookmarkEnd w:id="40"/>
+      <w:bookmarkEnd w:id="42"/>
     </w:p>
     <w:p>
       <w:r>
@@ -6835,17 +6779,12 @@
         <w:t xml:space="preserve">Um das Erscheinungsbild der Tweets der Mohne etwas zu polieren, wurden noch einige Statustexte erstellt, die mit einem Hashtag versehen und mit dem entsprechenden Bild zusammen hochgeladen werden. Dabei werden die Statustexte mit der Funktion </w:t>
       </w:r>
       <w:proofErr w:type="spellStart"/>
-      <w:proofErr w:type="gramStart"/>
       <w:r>
         <w:t>choice</w:t>
       </w:r>
       <w:proofErr w:type="spellEnd"/>
       <w:r>
-        <w:t>(</w:t>
-      </w:r>
-      <w:proofErr w:type="gramEnd"/>
-      <w:r>
-        <w:t xml:space="preserve">) zufällig ausgewählt. </w:t>
+        <w:t xml:space="preserve">() zufällig ausgewählt. </w:t>
       </w:r>
     </w:p>
     <w:p>
@@ -6978,6 +6917,7 @@
           <w:lang w:val="de-DE"/>
         </w:rPr>
       </w:pPr>
+      <w:bookmarkStart w:id="43" w:name="_Toc516389736"/>
       <w:r>
         <w:rPr>
           <w:lang w:val="de-DE"/>
@@ -6992,13 +6932,14 @@
         </w:rPr>
         <w:t>Pacour</w:t>
       </w:r>
+      <w:bookmarkEnd w:id="43"/>
       <w:proofErr w:type="spellEnd"/>
     </w:p>
     <w:p>
       <w:pPr>
         <w:pStyle w:val="berschrift2"/>
       </w:pPr>
-      <w:bookmarkStart w:id="41" w:name="_Toc516354008"/>
+      <w:bookmarkStart w:id="44" w:name="_Toc516389737"/>
       <w:r>
         <w:rPr>
           <w:smallCaps/>
@@ -7008,7 +6949,7 @@
       <w:r>
         <w:t xml:space="preserve"> mit Fahrstrecke</w:t>
       </w:r>
-      <w:bookmarkEnd w:id="41"/>
+      <w:bookmarkEnd w:id="44"/>
     </w:p>
     <w:p>
       <w:r>
@@ -7356,7 +7297,7 @@
       <w:pPr>
         <w:pStyle w:val="berschrift2"/>
       </w:pPr>
-      <w:bookmarkStart w:id="42" w:name="_Toc516354009"/>
+      <w:bookmarkStart w:id="45" w:name="_Toc516389738"/>
       <w:r>
         <w:t xml:space="preserve">Karte mit </w:t>
       </w:r>
@@ -7366,13 +7307,13 @@
         </w:rPr>
         <w:t>Messpunkte</w:t>
       </w:r>
-      <w:bookmarkEnd w:id="42"/>
+      <w:bookmarkEnd w:id="45"/>
     </w:p>
     <w:p>
       <w:pPr>
         <w:pStyle w:val="berschrift2"/>
       </w:pPr>
-      <w:bookmarkStart w:id="43" w:name="_Toc516354010"/>
+      <w:bookmarkStart w:id="46" w:name="_Toc516389739"/>
       <w:r>
         <w:rPr>
           <w:smallCaps/>
@@ -7382,7 +7323,7 @@
       <w:r>
         <w:t xml:space="preserve"> mit Messungen</w:t>
       </w:r>
-      <w:bookmarkEnd w:id="43"/>
+      <w:bookmarkEnd w:id="46"/>
     </w:p>
     <w:p>
       <w:pPr>
@@ -7391,7 +7332,7 @@
           <w:lang w:val="de-DE"/>
         </w:rPr>
       </w:pPr>
-      <w:bookmarkStart w:id="44" w:name="_Toc516354011"/>
+      <w:bookmarkStart w:id="47" w:name="_Toc516389740"/>
       <w:r>
         <w:rPr>
           <w:lang w:val="de-DE"/>
@@ -7410,7 +7351,7 @@
         </w:rPr>
         <w:t xml:space="preserve"> als geplant</w:t>
       </w:r>
-      <w:bookmarkEnd w:id="44"/>
+      <w:bookmarkEnd w:id="47"/>
     </w:p>
     <w:p/>
     <w:p>
@@ -7467,8 +7408,8 @@
           <w:lang w:val="de-DE"/>
         </w:rPr>
       </w:pPr>
-      <w:bookmarkStart w:id="45" w:name="_Toc516354012"/>
-      <w:bookmarkEnd w:id="39"/>
+      <w:bookmarkStart w:id="48" w:name="_Toc516389741"/>
+      <w:bookmarkEnd w:id="41"/>
       <w:r>
         <w:rPr>
           <w:lang w:val="de-DE"/>
@@ -7481,7 +7422,7 @@
         </w:rPr>
         <w:t>usammenfassung</w:t>
       </w:r>
-      <w:bookmarkEnd w:id="45"/>
+      <w:bookmarkEnd w:id="48"/>
     </w:p>
     <w:sectPr>
       <w:headerReference w:type="default" r:id="rId33"/>
@@ -7548,27 +7489,13 @@
         <w:rPr>
           <w:lang w:val="en-GB"/>
         </w:rPr>
-        <w:t xml:space="preserve"> </w:t>
-      </w:r>
-      <w:proofErr w:type="spellStart"/>
+        <w:t xml:space="preserve"> V</w:t>
+      </w:r>
       <w:r>
         <w:rPr>
           <w:lang w:val="en-GB"/>
         </w:rPr>
-        <w:t>V</w:t>
-      </w:r>
-      <w:r>
-        <w:rPr>
-          <w:lang w:val="en-GB"/>
-        </w:rPr>
-        <w:t>gl</w:t>
-      </w:r>
-      <w:proofErr w:type="spellEnd"/>
-      <w:r>
-        <w:rPr>
-          <w:lang w:val="en-GB"/>
-        </w:rPr>
-        <w:t xml:space="preserve">. </w:t>
+        <w:t xml:space="preserve">gl. </w:t>
       </w:r>
       <w:sdt>
         <w:sdtPr>
@@ -7866,6 +7793,7 @@
         <w:docPartUnique/>
       </w:docPartObj>
     </w:sdtPr>
+    <w:sdtEndPr/>
     <w:sdtContent>
       <w:p>
         <w:pPr>
@@ -10469,6 +10397,7 @@
   <w:style w:type="character" w:default="1" w:styleId="Absatz-Standardschriftart">
     <w:name w:val="Default Paragraph Font"/>
     <w:uiPriority w:val="1"/>
+    <w:semiHidden/>
     <w:unhideWhenUsed/>
   </w:style>
   <w:style w:type="table" w:default="1" w:styleId="NormaleTabelle">
@@ -11887,7 +11816,7 @@
 </file>
 
 <file path=customXml/itemProps1.xml><?xml version="1.0" encoding="utf-8"?>
-<ds:datastoreItem xmlns:ds="http://schemas.openxmlformats.org/officeDocument/2006/customXml" ds:itemID="{DD87A6C5-51EF-4D18-A5C6-A48D4190DE8C}">
+<ds:datastoreItem xmlns:ds="http://schemas.openxmlformats.org/officeDocument/2006/customXml" ds:itemID="{CE40AB40-DF72-4340-87D9-986B3DC8F5E2}">
   <ds:schemaRefs>
     <ds:schemaRef ds:uri="http://schemas.openxmlformats.org/officeDocument/2006/bibliography"/>
   </ds:schemaRefs>

</xml_diff>